<commit_message>
bai tap da fix
</commit_message>
<xml_diff>
--- a/Codegym.docx
+++ b/Codegym.docx
@@ -8970,16 +8970,16 @@
           <w:sz w:val="28"/>
           <w:szCs w:val="28"/>
         </w:rPr>
-        <w:t xml:space="preserve"> 1 v</w:t>
-      </w:r>
-      <w:proofErr w:type="spellStart"/>
-      <w:r>
-        <w:rPr>
-          <w:rFonts w:ascii="Times New Roman" w:hAnsi="Times New Roman" w:cs="Times New Roman"/>
-          <w:sz w:val="28"/>
-          <w:szCs w:val="28"/>
-        </w:rPr>
-        <w:t>ùng</w:t>
+        <w:t xml:space="preserve"> 1 </w:t>
+      </w:r>
+      <w:proofErr w:type="spellStart"/>
+      <w:r>
+        <w:rPr>
+          <w:rFonts w:ascii="Times New Roman" w:hAnsi="Times New Roman" w:cs="Times New Roman"/>
+          <w:sz w:val="28"/>
+          <w:szCs w:val="28"/>
+        </w:rPr>
+        <w:t>vùng</w:t>
       </w:r>
       <w:proofErr w:type="spellEnd"/>
       <w:r>
@@ -11902,16 +11902,16 @@
           <w:sz w:val="28"/>
           <w:szCs w:val="28"/>
         </w:rPr>
-        <w:t xml:space="preserve"> t</w:t>
-      </w:r>
-      <w:proofErr w:type="spellStart"/>
-      <w:r>
-        <w:rPr>
-          <w:rFonts w:ascii="Times New Roman" w:hAnsi="Times New Roman" w:cs="Times New Roman"/>
-          <w:sz w:val="28"/>
-          <w:szCs w:val="28"/>
-        </w:rPr>
-        <w:t>ử</w:t>
+        <w:t xml:space="preserve"> </w:t>
+      </w:r>
+      <w:proofErr w:type="spellStart"/>
+      <w:r>
+        <w:rPr>
+          <w:rFonts w:ascii="Times New Roman" w:hAnsi="Times New Roman" w:cs="Times New Roman"/>
+          <w:sz w:val="28"/>
+          <w:szCs w:val="28"/>
+        </w:rPr>
+        <w:t>tử</w:t>
       </w:r>
       <w:proofErr w:type="spellEnd"/>
       <w:r>
@@ -14519,6 +14519,2651 @@
         </w:rPr>
         <w:t>.</w:t>
       </w:r>
+    </w:p>
+    <w:p>
+      <w:pPr>
+        <w:pStyle w:val="ListParagraph"/>
+        <w:ind w:left="1080"/>
+        <w:rPr>
+          <w:rFonts w:ascii="Times New Roman" w:hAnsi="Times New Roman" w:cs="Times New Roman"/>
+          <w:sz w:val="28"/>
+          <w:szCs w:val="28"/>
+        </w:rPr>
+      </w:pPr>
+    </w:p>
+    <w:p>
+      <w:pPr>
+        <w:pStyle w:val="ListParagraph"/>
+        <w:ind w:left="1080"/>
+        <w:rPr>
+          <w:rFonts w:ascii="Times New Roman" w:hAnsi="Times New Roman" w:cs="Times New Roman"/>
+          <w:sz w:val="28"/>
+          <w:szCs w:val="28"/>
+        </w:rPr>
+      </w:pPr>
+    </w:p>
+    <w:p>
+      <w:pPr>
+        <w:pStyle w:val="ListParagraph"/>
+        <w:ind w:left="1080"/>
+        <w:rPr>
+          <w:rFonts w:ascii="Times New Roman" w:hAnsi="Times New Roman" w:cs="Times New Roman"/>
+          <w:sz w:val="28"/>
+          <w:szCs w:val="28"/>
+        </w:rPr>
+      </w:pPr>
+    </w:p>
+    <w:p>
+      <w:pPr>
+        <w:pStyle w:val="ListParagraph"/>
+        <w:ind w:left="1080"/>
+        <w:rPr>
+          <w:rFonts w:ascii="Times New Roman" w:hAnsi="Times New Roman" w:cs="Times New Roman"/>
+          <w:sz w:val="28"/>
+          <w:szCs w:val="28"/>
+        </w:rPr>
+      </w:pPr>
+    </w:p>
+    <w:p>
+      <w:pPr>
+        <w:pStyle w:val="ListParagraph"/>
+        <w:ind w:left="1080"/>
+        <w:rPr>
+          <w:rFonts w:ascii="Times New Roman" w:hAnsi="Times New Roman" w:cs="Times New Roman"/>
+          <w:sz w:val="28"/>
+          <w:szCs w:val="28"/>
+        </w:rPr>
+      </w:pPr>
+    </w:p>
+    <w:p>
+      <w:pPr>
+        <w:pStyle w:val="ListParagraph"/>
+        <w:ind w:left="1080"/>
+        <w:rPr>
+          <w:rFonts w:ascii="Times New Roman" w:hAnsi="Times New Roman" w:cs="Times New Roman"/>
+          <w:sz w:val="28"/>
+          <w:szCs w:val="28"/>
+        </w:rPr>
+      </w:pPr>
+    </w:p>
+    <w:p>
+      <w:pPr>
+        <w:pStyle w:val="ListParagraph"/>
+        <w:ind w:left="1080"/>
+        <w:rPr>
+          <w:rFonts w:ascii="Times New Roman" w:hAnsi="Times New Roman" w:cs="Times New Roman"/>
+          <w:sz w:val="28"/>
+          <w:szCs w:val="28"/>
+        </w:rPr>
+      </w:pPr>
+    </w:p>
+    <w:p>
+      <w:pPr>
+        <w:pStyle w:val="ListParagraph"/>
+        <w:ind w:left="1080"/>
+        <w:rPr>
+          <w:rFonts w:ascii="Times New Roman" w:hAnsi="Times New Roman" w:cs="Times New Roman"/>
+          <w:sz w:val="28"/>
+          <w:szCs w:val="28"/>
+        </w:rPr>
+      </w:pPr>
+    </w:p>
+    <w:p>
+      <w:pPr>
+        <w:pStyle w:val="ListParagraph"/>
+        <w:ind w:left="1080"/>
+        <w:rPr>
+          <w:rFonts w:ascii="Times New Roman" w:hAnsi="Times New Roman" w:cs="Times New Roman"/>
+          <w:sz w:val="28"/>
+          <w:szCs w:val="28"/>
+        </w:rPr>
+      </w:pPr>
+    </w:p>
+    <w:p>
+      <w:pPr>
+        <w:pStyle w:val="ListParagraph"/>
+        <w:ind w:left="1080"/>
+        <w:rPr>
+          <w:rFonts w:ascii="Times New Roman" w:hAnsi="Times New Roman" w:cs="Times New Roman"/>
+          <w:sz w:val="28"/>
+          <w:szCs w:val="28"/>
+        </w:rPr>
+      </w:pPr>
+    </w:p>
+    <w:p>
+      <w:pPr>
+        <w:pStyle w:val="ListParagraph"/>
+        <w:numPr>
+          <w:ilvl w:val="0"/>
+          <w:numId w:val="7"/>
+        </w:numPr>
+        <w:rPr>
+          <w:rFonts w:ascii="Times New Roman" w:hAnsi="Times New Roman" w:cs="Times New Roman"/>
+          <w:sz w:val="28"/>
+          <w:szCs w:val="28"/>
+        </w:rPr>
+      </w:pPr>
+      <w:proofErr w:type="spellStart"/>
+      <w:r>
+        <w:rPr>
+          <w:rFonts w:ascii="Times New Roman" w:hAnsi="Times New Roman" w:cs="Times New Roman"/>
+          <w:sz w:val="28"/>
+          <w:szCs w:val="28"/>
+        </w:rPr>
+        <w:t>Nhập</w:t>
+      </w:r>
+      <w:proofErr w:type="spellEnd"/>
+      <w:r>
+        <w:rPr>
+          <w:rFonts w:ascii="Times New Roman" w:hAnsi="Times New Roman" w:cs="Times New Roman"/>
+          <w:sz w:val="28"/>
+          <w:szCs w:val="28"/>
+        </w:rPr>
+        <w:t xml:space="preserve"> </w:t>
+      </w:r>
+      <w:proofErr w:type="spellStart"/>
+      <w:r>
+        <w:rPr>
+          <w:rFonts w:ascii="Times New Roman" w:hAnsi="Times New Roman" w:cs="Times New Roman"/>
+          <w:sz w:val="28"/>
+          <w:szCs w:val="28"/>
+        </w:rPr>
+        <w:t>vào</w:t>
+      </w:r>
+      <w:proofErr w:type="spellEnd"/>
+      <w:r>
+        <w:rPr>
+          <w:rFonts w:ascii="Times New Roman" w:hAnsi="Times New Roman" w:cs="Times New Roman"/>
+          <w:sz w:val="28"/>
+          <w:szCs w:val="28"/>
+        </w:rPr>
+        <w:t xml:space="preserve"> </w:t>
+      </w:r>
+      <w:proofErr w:type="spellStart"/>
+      <w:r>
+        <w:rPr>
+          <w:rFonts w:ascii="Times New Roman" w:hAnsi="Times New Roman" w:cs="Times New Roman"/>
+          <w:sz w:val="28"/>
+          <w:szCs w:val="28"/>
+        </w:rPr>
+        <w:t>điểm</w:t>
+      </w:r>
+      <w:proofErr w:type="spellEnd"/>
+      <w:r>
+        <w:rPr>
+          <w:rFonts w:ascii="Times New Roman" w:hAnsi="Times New Roman" w:cs="Times New Roman"/>
+          <w:sz w:val="28"/>
+          <w:szCs w:val="28"/>
+        </w:rPr>
+        <w:t xml:space="preserve"> </w:t>
+      </w:r>
+      <w:proofErr w:type="spellStart"/>
+      <w:r>
+        <w:rPr>
+          <w:rFonts w:ascii="Times New Roman" w:hAnsi="Times New Roman" w:cs="Times New Roman"/>
+          <w:sz w:val="28"/>
+          <w:szCs w:val="28"/>
+        </w:rPr>
+        <w:t>của</w:t>
+      </w:r>
+      <w:proofErr w:type="spellEnd"/>
+      <w:r>
+        <w:rPr>
+          <w:rFonts w:ascii="Times New Roman" w:hAnsi="Times New Roman" w:cs="Times New Roman"/>
+          <w:sz w:val="28"/>
+          <w:szCs w:val="28"/>
+        </w:rPr>
+        <w:t xml:space="preserve"> </w:t>
+      </w:r>
+      <w:proofErr w:type="spellStart"/>
+      <w:r>
+        <w:rPr>
+          <w:rFonts w:ascii="Times New Roman" w:hAnsi="Times New Roman" w:cs="Times New Roman"/>
+          <w:sz w:val="28"/>
+          <w:szCs w:val="28"/>
+        </w:rPr>
+        <w:t>học</w:t>
+      </w:r>
+      <w:proofErr w:type="spellEnd"/>
+      <w:r>
+        <w:rPr>
+          <w:rFonts w:ascii="Times New Roman" w:hAnsi="Times New Roman" w:cs="Times New Roman"/>
+          <w:sz w:val="28"/>
+          <w:szCs w:val="28"/>
+        </w:rPr>
+        <w:t xml:space="preserve"> </w:t>
+      </w:r>
+      <w:proofErr w:type="spellStart"/>
+      <w:r>
+        <w:rPr>
+          <w:rFonts w:ascii="Times New Roman" w:hAnsi="Times New Roman" w:cs="Times New Roman"/>
+          <w:sz w:val="28"/>
+          <w:szCs w:val="28"/>
+        </w:rPr>
+        <w:t>viên</w:t>
+      </w:r>
+      <w:proofErr w:type="spellEnd"/>
+      <w:r>
+        <w:rPr>
+          <w:rFonts w:ascii="Times New Roman" w:hAnsi="Times New Roman" w:cs="Times New Roman"/>
+          <w:sz w:val="28"/>
+          <w:szCs w:val="28"/>
+        </w:rPr>
+        <w:t xml:space="preserve"> </w:t>
+      </w:r>
+      <w:proofErr w:type="spellStart"/>
+      <w:r>
+        <w:rPr>
+          <w:rFonts w:ascii="Times New Roman" w:hAnsi="Times New Roman" w:cs="Times New Roman"/>
+          <w:sz w:val="28"/>
+          <w:szCs w:val="28"/>
+        </w:rPr>
+        <w:t>thi</w:t>
+      </w:r>
+      <w:proofErr w:type="spellEnd"/>
+      <w:r>
+        <w:rPr>
+          <w:rFonts w:ascii="Times New Roman" w:hAnsi="Times New Roman" w:cs="Times New Roman"/>
+          <w:sz w:val="28"/>
+          <w:szCs w:val="28"/>
+        </w:rPr>
+        <w:t xml:space="preserve"> </w:t>
+      </w:r>
+      <w:proofErr w:type="spellStart"/>
+      <w:r>
+        <w:rPr>
+          <w:rFonts w:ascii="Times New Roman" w:hAnsi="Times New Roman" w:cs="Times New Roman"/>
+          <w:sz w:val="28"/>
+          <w:szCs w:val="28"/>
+        </w:rPr>
+        <w:t>cuối</w:t>
+      </w:r>
+      <w:proofErr w:type="spellEnd"/>
+      <w:r>
+        <w:rPr>
+          <w:rFonts w:ascii="Times New Roman" w:hAnsi="Times New Roman" w:cs="Times New Roman"/>
+          <w:sz w:val="28"/>
+          <w:szCs w:val="28"/>
+        </w:rPr>
+        <w:t xml:space="preserve"> module. </w:t>
+      </w:r>
+      <w:proofErr w:type="spellStart"/>
+      <w:r>
+        <w:rPr>
+          <w:rFonts w:ascii="Times New Roman" w:hAnsi="Times New Roman" w:cs="Times New Roman"/>
+          <w:sz w:val="28"/>
+          <w:szCs w:val="28"/>
+        </w:rPr>
+        <w:t>Nếu</w:t>
+      </w:r>
+      <w:proofErr w:type="spellEnd"/>
+      <w:r>
+        <w:rPr>
+          <w:rFonts w:ascii="Times New Roman" w:hAnsi="Times New Roman" w:cs="Times New Roman"/>
+          <w:sz w:val="28"/>
+          <w:szCs w:val="28"/>
+        </w:rPr>
+        <w:t xml:space="preserve"> </w:t>
+      </w:r>
+      <w:proofErr w:type="spellStart"/>
+      <w:r>
+        <w:rPr>
+          <w:rFonts w:ascii="Times New Roman" w:hAnsi="Times New Roman" w:cs="Times New Roman"/>
+          <w:sz w:val="28"/>
+          <w:szCs w:val="28"/>
+        </w:rPr>
+        <w:t>điểm</w:t>
+      </w:r>
+      <w:proofErr w:type="spellEnd"/>
+      <w:r>
+        <w:rPr>
+          <w:rFonts w:ascii="Times New Roman" w:hAnsi="Times New Roman" w:cs="Times New Roman"/>
+          <w:sz w:val="28"/>
+          <w:szCs w:val="28"/>
+        </w:rPr>
+        <w:t xml:space="preserve"> &gt;=75 </w:t>
+      </w:r>
+      <w:proofErr w:type="spellStart"/>
+      <w:r>
+        <w:rPr>
+          <w:rFonts w:ascii="Times New Roman" w:hAnsi="Times New Roman" w:cs="Times New Roman"/>
+          <w:sz w:val="28"/>
+          <w:szCs w:val="28"/>
+        </w:rPr>
+        <w:t>thì</w:t>
+      </w:r>
+      <w:proofErr w:type="spellEnd"/>
+      <w:r>
+        <w:rPr>
+          <w:rFonts w:ascii="Times New Roman" w:hAnsi="Times New Roman" w:cs="Times New Roman"/>
+          <w:sz w:val="28"/>
+          <w:szCs w:val="28"/>
+        </w:rPr>
+        <w:t xml:space="preserve"> in (“pass module”</w:t>
+      </w:r>
+      <w:proofErr w:type="gramStart"/>
+      <w:r>
+        <w:rPr>
+          <w:rFonts w:ascii="Times New Roman" w:hAnsi="Times New Roman" w:cs="Times New Roman"/>
+          <w:sz w:val="28"/>
+          <w:szCs w:val="28"/>
+        </w:rPr>
+        <w:t>) </w:t>
+      </w:r>
+      <w:r>
+        <w:rPr>
+          <w:rFonts w:ascii="Times New Roman" w:hAnsi="Times New Roman" w:cs="Times New Roman"/>
+          <w:sz w:val="28"/>
+          <w:szCs w:val="28"/>
+        </w:rPr>
+        <w:t>:</w:t>
+      </w:r>
+      <w:proofErr w:type="gramEnd"/>
+    </w:p>
+    <w:p>
+      <w:pPr>
+        <w:pStyle w:val="ListParagraph"/>
+        <w:ind w:left="1440"/>
+        <w:rPr>
+          <w:rFonts w:ascii="Times New Roman" w:hAnsi="Times New Roman" w:cs="Times New Roman"/>
+          <w:sz w:val="28"/>
+          <w:szCs w:val="28"/>
+        </w:rPr>
+      </w:pPr>
+      <w:r>
+        <w:rPr>
+          <w:rFonts w:ascii="Times New Roman" w:hAnsi="Times New Roman" w:cs="Times New Roman"/>
+          <w:sz w:val="28"/>
+          <w:szCs w:val="28"/>
+        </w:rPr>
+        <w:t xml:space="preserve">let diem = prompt </w:t>
+      </w:r>
+      <w:proofErr w:type="gramStart"/>
+      <w:r>
+        <w:rPr>
+          <w:rFonts w:ascii="Times New Roman" w:hAnsi="Times New Roman" w:cs="Times New Roman"/>
+          <w:sz w:val="28"/>
+          <w:szCs w:val="28"/>
+        </w:rPr>
+        <w:t xml:space="preserve">(‘ </w:t>
+      </w:r>
+      <w:proofErr w:type="spellStart"/>
+      <w:r>
+        <w:rPr>
+          <w:rFonts w:ascii="Times New Roman" w:hAnsi="Times New Roman" w:cs="Times New Roman"/>
+          <w:sz w:val="28"/>
+          <w:szCs w:val="28"/>
+        </w:rPr>
+        <w:t>nhap</w:t>
+      </w:r>
+      <w:proofErr w:type="spellEnd"/>
+      <w:proofErr w:type="gramEnd"/>
+      <w:r>
+        <w:rPr>
+          <w:rFonts w:ascii="Times New Roman" w:hAnsi="Times New Roman" w:cs="Times New Roman"/>
+          <w:sz w:val="28"/>
+          <w:szCs w:val="28"/>
+        </w:rPr>
+        <w:t xml:space="preserve"> diem: ’);</w:t>
+      </w:r>
+    </w:p>
+    <w:p>
+      <w:pPr>
+        <w:pStyle w:val="ListParagraph"/>
+        <w:ind w:left="1440"/>
+        <w:rPr>
+          <w:rFonts w:ascii="Times New Roman" w:hAnsi="Times New Roman" w:cs="Times New Roman"/>
+          <w:sz w:val="28"/>
+          <w:szCs w:val="28"/>
+        </w:rPr>
+      </w:pPr>
+      <w:r>
+        <w:rPr>
+          <w:rFonts w:ascii="Times New Roman" w:hAnsi="Times New Roman" w:cs="Times New Roman"/>
+          <w:sz w:val="28"/>
+          <w:szCs w:val="28"/>
+        </w:rPr>
+        <w:t xml:space="preserve">if </w:t>
+      </w:r>
+      <w:proofErr w:type="gramStart"/>
+      <w:r>
+        <w:rPr>
+          <w:rFonts w:ascii="Times New Roman" w:hAnsi="Times New Roman" w:cs="Times New Roman"/>
+          <w:sz w:val="28"/>
+          <w:szCs w:val="28"/>
+        </w:rPr>
+        <w:t>( diem</w:t>
+      </w:r>
+      <w:proofErr w:type="gramEnd"/>
+      <w:r>
+        <w:rPr>
+          <w:rFonts w:ascii="Times New Roman" w:hAnsi="Times New Roman" w:cs="Times New Roman"/>
+          <w:sz w:val="28"/>
+          <w:szCs w:val="28"/>
+        </w:rPr>
+        <w:t xml:space="preserve"> &gt;= 75 ) console.log (“ pass module ”)</w:t>
+      </w:r>
+    </w:p>
+    <w:p>
+      <w:pPr>
+        <w:pStyle w:val="ListParagraph"/>
+        <w:numPr>
+          <w:ilvl w:val="0"/>
+          <w:numId w:val="7"/>
+        </w:numPr>
+        <w:rPr>
+          <w:rFonts w:ascii="Times New Roman" w:hAnsi="Times New Roman" w:cs="Times New Roman"/>
+          <w:sz w:val="28"/>
+          <w:szCs w:val="28"/>
+        </w:rPr>
+      </w:pPr>
+      <w:r>
+        <w:rPr>
+          <w:rFonts w:ascii="Times New Roman" w:hAnsi="Times New Roman" w:cs="Times New Roman"/>
+          <w:sz w:val="28"/>
+          <w:szCs w:val="28"/>
+        </w:rPr>
+        <w:t>let a = prompt (‘</w:t>
+      </w:r>
+      <w:proofErr w:type="spellStart"/>
+      <w:r>
+        <w:rPr>
+          <w:rFonts w:ascii="Times New Roman" w:hAnsi="Times New Roman" w:cs="Times New Roman"/>
+          <w:sz w:val="28"/>
+          <w:szCs w:val="28"/>
+        </w:rPr>
+        <w:t>nhap</w:t>
+      </w:r>
+      <w:proofErr w:type="spellEnd"/>
+      <w:r>
+        <w:rPr>
+          <w:rFonts w:ascii="Times New Roman" w:hAnsi="Times New Roman" w:cs="Times New Roman"/>
+          <w:sz w:val="28"/>
+          <w:szCs w:val="28"/>
+        </w:rPr>
+        <w:t xml:space="preserve"> </w:t>
+      </w:r>
+      <w:proofErr w:type="spellStart"/>
+      <w:r>
+        <w:rPr>
+          <w:rFonts w:ascii="Times New Roman" w:hAnsi="Times New Roman" w:cs="Times New Roman"/>
+          <w:sz w:val="28"/>
+          <w:szCs w:val="28"/>
+        </w:rPr>
+        <w:t>ngay</w:t>
+      </w:r>
+      <w:proofErr w:type="spellEnd"/>
+      <w:r>
+        <w:rPr>
+          <w:rFonts w:ascii="Times New Roman" w:hAnsi="Times New Roman" w:cs="Times New Roman"/>
+          <w:sz w:val="28"/>
+          <w:szCs w:val="28"/>
+        </w:rPr>
+        <w:t xml:space="preserve"> </w:t>
+      </w:r>
+      <w:proofErr w:type="spellStart"/>
+      <w:r>
+        <w:rPr>
+          <w:rFonts w:ascii="Times New Roman" w:hAnsi="Times New Roman" w:cs="Times New Roman"/>
+          <w:sz w:val="28"/>
+          <w:szCs w:val="28"/>
+        </w:rPr>
+        <w:t>trong</w:t>
+      </w:r>
+      <w:proofErr w:type="spellEnd"/>
+      <w:r>
+        <w:rPr>
+          <w:rFonts w:ascii="Times New Roman" w:hAnsi="Times New Roman" w:cs="Times New Roman"/>
+          <w:sz w:val="28"/>
+          <w:szCs w:val="28"/>
+        </w:rPr>
+        <w:t xml:space="preserve"> tuan</w:t>
+      </w:r>
+      <w:proofErr w:type="gramStart"/>
+      <w:r>
+        <w:rPr>
+          <w:rFonts w:ascii="Times New Roman" w:hAnsi="Times New Roman" w:cs="Times New Roman"/>
+          <w:sz w:val="28"/>
+          <w:szCs w:val="28"/>
+        </w:rPr>
+        <w:t>: ’</w:t>
+      </w:r>
+      <w:proofErr w:type="gramEnd"/>
+      <w:r>
+        <w:rPr>
+          <w:rFonts w:ascii="Times New Roman" w:hAnsi="Times New Roman" w:cs="Times New Roman"/>
+          <w:sz w:val="28"/>
+          <w:szCs w:val="28"/>
+        </w:rPr>
+        <w:t>)</w:t>
+      </w:r>
+      <w:r>
+        <w:rPr>
+          <w:rFonts w:ascii="Times New Roman" w:hAnsi="Times New Roman" w:cs="Times New Roman"/>
+          <w:sz w:val="28"/>
+          <w:szCs w:val="28"/>
+        </w:rPr>
+        <w:t>;</w:t>
+      </w:r>
+    </w:p>
+    <w:p>
+      <w:pPr>
+        <w:pStyle w:val="ListParagraph"/>
+        <w:ind w:left="1440"/>
+        <w:rPr>
+          <w:rFonts w:ascii="Times New Roman" w:hAnsi="Times New Roman" w:cs="Times New Roman"/>
+          <w:sz w:val="28"/>
+          <w:szCs w:val="28"/>
+        </w:rPr>
+      </w:pPr>
+      <w:r>
+        <w:rPr>
+          <w:rFonts w:ascii="Times New Roman" w:hAnsi="Times New Roman" w:cs="Times New Roman"/>
+          <w:sz w:val="28"/>
+          <w:szCs w:val="28"/>
+        </w:rPr>
+        <w:t xml:space="preserve">if (a == 1) </w:t>
+      </w:r>
+      <w:r>
+        <w:rPr>
+          <w:rFonts w:ascii="Times New Roman" w:hAnsi="Times New Roman" w:cs="Times New Roman"/>
+          <w:sz w:val="28"/>
+          <w:szCs w:val="28"/>
+        </w:rPr>
+        <w:t>console.log (“</w:t>
+      </w:r>
+      <w:proofErr w:type="spellStart"/>
+      <w:r>
+        <w:rPr>
+          <w:rFonts w:ascii="Times New Roman" w:hAnsi="Times New Roman" w:cs="Times New Roman"/>
+          <w:sz w:val="28"/>
+          <w:szCs w:val="28"/>
+        </w:rPr>
+        <w:t>chủ</w:t>
+      </w:r>
+      <w:proofErr w:type="spellEnd"/>
+      <w:r>
+        <w:rPr>
+          <w:rFonts w:ascii="Times New Roman" w:hAnsi="Times New Roman" w:cs="Times New Roman"/>
+          <w:sz w:val="28"/>
+          <w:szCs w:val="28"/>
+        </w:rPr>
+        <w:t xml:space="preserve"> </w:t>
+      </w:r>
+      <w:proofErr w:type="spellStart"/>
+      <w:r>
+        <w:rPr>
+          <w:rFonts w:ascii="Times New Roman" w:hAnsi="Times New Roman" w:cs="Times New Roman"/>
+          <w:sz w:val="28"/>
+          <w:szCs w:val="28"/>
+        </w:rPr>
+        <w:t>nhật</w:t>
+      </w:r>
+      <w:proofErr w:type="spellEnd"/>
+      <w:r>
+        <w:rPr>
+          <w:rFonts w:ascii="Times New Roman" w:hAnsi="Times New Roman" w:cs="Times New Roman"/>
+          <w:sz w:val="28"/>
+          <w:szCs w:val="28"/>
+        </w:rPr>
+        <w:t>”)</w:t>
+      </w:r>
+    </w:p>
+    <w:p>
+      <w:pPr>
+        <w:pStyle w:val="ListParagraph"/>
+        <w:ind w:left="1440"/>
+        <w:rPr>
+          <w:rFonts w:ascii="Times New Roman" w:hAnsi="Times New Roman" w:cs="Times New Roman"/>
+          <w:sz w:val="28"/>
+          <w:szCs w:val="28"/>
+        </w:rPr>
+      </w:pPr>
+      <w:r>
+        <w:rPr>
+          <w:rFonts w:ascii="Times New Roman" w:hAnsi="Times New Roman" w:cs="Times New Roman"/>
+          <w:sz w:val="28"/>
+          <w:szCs w:val="28"/>
+        </w:rPr>
+        <w:t xml:space="preserve">else </w:t>
+      </w:r>
+      <w:r>
+        <w:rPr>
+          <w:rFonts w:ascii="Times New Roman" w:hAnsi="Times New Roman" w:cs="Times New Roman"/>
+          <w:sz w:val="28"/>
+          <w:szCs w:val="28"/>
+        </w:rPr>
+        <w:t xml:space="preserve">if (a == </w:t>
+      </w:r>
+      <w:r>
+        <w:rPr>
+          <w:rFonts w:ascii="Times New Roman" w:hAnsi="Times New Roman" w:cs="Times New Roman"/>
+          <w:sz w:val="28"/>
+          <w:szCs w:val="28"/>
+        </w:rPr>
+        <w:t>2</w:t>
+      </w:r>
+      <w:r>
+        <w:rPr>
+          <w:rFonts w:ascii="Times New Roman" w:hAnsi="Times New Roman" w:cs="Times New Roman"/>
+          <w:sz w:val="28"/>
+          <w:szCs w:val="28"/>
+        </w:rPr>
+        <w:t>) console.log (“</w:t>
+      </w:r>
+      <w:proofErr w:type="spellStart"/>
+      <w:r>
+        <w:rPr>
+          <w:rFonts w:ascii="Times New Roman" w:hAnsi="Times New Roman" w:cs="Times New Roman"/>
+          <w:sz w:val="28"/>
+          <w:szCs w:val="28"/>
+        </w:rPr>
+        <w:t>thứ</w:t>
+      </w:r>
+      <w:proofErr w:type="spellEnd"/>
+      <w:r>
+        <w:rPr>
+          <w:rFonts w:ascii="Times New Roman" w:hAnsi="Times New Roman" w:cs="Times New Roman"/>
+          <w:sz w:val="28"/>
+          <w:szCs w:val="28"/>
+        </w:rPr>
+        <w:t xml:space="preserve"> </w:t>
+      </w:r>
+      <w:proofErr w:type="spellStart"/>
+      <w:r>
+        <w:rPr>
+          <w:rFonts w:ascii="Times New Roman" w:hAnsi="Times New Roman" w:cs="Times New Roman"/>
+          <w:sz w:val="28"/>
+          <w:szCs w:val="28"/>
+        </w:rPr>
+        <w:t>hai</w:t>
+      </w:r>
+      <w:proofErr w:type="spellEnd"/>
+      <w:r>
+        <w:rPr>
+          <w:rFonts w:ascii="Times New Roman" w:hAnsi="Times New Roman" w:cs="Times New Roman"/>
+          <w:sz w:val="28"/>
+          <w:szCs w:val="28"/>
+        </w:rPr>
+        <w:t>”)</w:t>
+      </w:r>
+    </w:p>
+    <w:p>
+      <w:pPr>
+        <w:pStyle w:val="ListParagraph"/>
+        <w:ind w:left="1440"/>
+        <w:rPr>
+          <w:rFonts w:ascii="Times New Roman" w:hAnsi="Times New Roman" w:cs="Times New Roman"/>
+          <w:sz w:val="28"/>
+          <w:szCs w:val="28"/>
+        </w:rPr>
+      </w:pPr>
+      <w:r>
+        <w:rPr>
+          <w:rFonts w:ascii="Times New Roman" w:hAnsi="Times New Roman" w:cs="Times New Roman"/>
+          <w:sz w:val="28"/>
+          <w:szCs w:val="28"/>
+        </w:rPr>
+        <w:t xml:space="preserve">else </w:t>
+      </w:r>
+      <w:r>
+        <w:rPr>
+          <w:rFonts w:ascii="Times New Roman" w:hAnsi="Times New Roman" w:cs="Times New Roman"/>
+          <w:sz w:val="28"/>
+          <w:szCs w:val="28"/>
+        </w:rPr>
+        <w:t xml:space="preserve">if (a == </w:t>
+      </w:r>
+      <w:r>
+        <w:rPr>
+          <w:rFonts w:ascii="Times New Roman" w:hAnsi="Times New Roman" w:cs="Times New Roman"/>
+          <w:sz w:val="28"/>
+          <w:szCs w:val="28"/>
+        </w:rPr>
+        <w:t>3</w:t>
+      </w:r>
+      <w:r>
+        <w:rPr>
+          <w:rFonts w:ascii="Times New Roman" w:hAnsi="Times New Roman" w:cs="Times New Roman"/>
+          <w:sz w:val="28"/>
+          <w:szCs w:val="28"/>
+        </w:rPr>
+        <w:t>) console.log (“</w:t>
+      </w:r>
+      <w:proofErr w:type="spellStart"/>
+      <w:r>
+        <w:rPr>
+          <w:rFonts w:ascii="Times New Roman" w:hAnsi="Times New Roman" w:cs="Times New Roman"/>
+          <w:sz w:val="28"/>
+          <w:szCs w:val="28"/>
+        </w:rPr>
+        <w:t>thứ</w:t>
+      </w:r>
+      <w:proofErr w:type="spellEnd"/>
+      <w:r>
+        <w:rPr>
+          <w:rFonts w:ascii="Times New Roman" w:hAnsi="Times New Roman" w:cs="Times New Roman"/>
+          <w:sz w:val="28"/>
+          <w:szCs w:val="28"/>
+        </w:rPr>
+        <w:t xml:space="preserve"> </w:t>
+      </w:r>
+      <w:proofErr w:type="spellStart"/>
+      <w:r>
+        <w:rPr>
+          <w:rFonts w:ascii="Times New Roman" w:hAnsi="Times New Roman" w:cs="Times New Roman"/>
+          <w:sz w:val="28"/>
+          <w:szCs w:val="28"/>
+        </w:rPr>
+        <w:t>ba</w:t>
+      </w:r>
+      <w:proofErr w:type="spellEnd"/>
+      <w:r>
+        <w:rPr>
+          <w:rFonts w:ascii="Times New Roman" w:hAnsi="Times New Roman" w:cs="Times New Roman"/>
+          <w:sz w:val="28"/>
+          <w:szCs w:val="28"/>
+        </w:rPr>
+        <w:t>”)</w:t>
+      </w:r>
+    </w:p>
+    <w:p>
+      <w:pPr>
+        <w:pStyle w:val="ListParagraph"/>
+        <w:ind w:left="1440"/>
+        <w:rPr>
+          <w:rFonts w:ascii="Times New Roman" w:hAnsi="Times New Roman" w:cs="Times New Roman"/>
+          <w:sz w:val="28"/>
+          <w:szCs w:val="28"/>
+        </w:rPr>
+      </w:pPr>
+      <w:r>
+        <w:rPr>
+          <w:rFonts w:ascii="Times New Roman" w:hAnsi="Times New Roman" w:cs="Times New Roman"/>
+          <w:sz w:val="28"/>
+          <w:szCs w:val="28"/>
+        </w:rPr>
+        <w:t xml:space="preserve">else </w:t>
+      </w:r>
+      <w:r>
+        <w:rPr>
+          <w:rFonts w:ascii="Times New Roman" w:hAnsi="Times New Roman" w:cs="Times New Roman"/>
+          <w:sz w:val="28"/>
+          <w:szCs w:val="28"/>
+        </w:rPr>
+        <w:t xml:space="preserve">if (a == </w:t>
+      </w:r>
+      <w:r>
+        <w:rPr>
+          <w:rFonts w:ascii="Times New Roman" w:hAnsi="Times New Roman" w:cs="Times New Roman"/>
+          <w:sz w:val="28"/>
+          <w:szCs w:val="28"/>
+        </w:rPr>
+        <w:t>4</w:t>
+      </w:r>
+      <w:r>
+        <w:rPr>
+          <w:rFonts w:ascii="Times New Roman" w:hAnsi="Times New Roman" w:cs="Times New Roman"/>
+          <w:sz w:val="28"/>
+          <w:szCs w:val="28"/>
+        </w:rPr>
+        <w:t>) console.log (“</w:t>
+      </w:r>
+      <w:proofErr w:type="spellStart"/>
+      <w:r>
+        <w:rPr>
+          <w:rFonts w:ascii="Times New Roman" w:hAnsi="Times New Roman" w:cs="Times New Roman"/>
+          <w:sz w:val="28"/>
+          <w:szCs w:val="28"/>
+        </w:rPr>
+        <w:t>thứ</w:t>
+      </w:r>
+      <w:proofErr w:type="spellEnd"/>
+      <w:r>
+        <w:rPr>
+          <w:rFonts w:ascii="Times New Roman" w:hAnsi="Times New Roman" w:cs="Times New Roman"/>
+          <w:sz w:val="28"/>
+          <w:szCs w:val="28"/>
+        </w:rPr>
+        <w:t xml:space="preserve"> </w:t>
+      </w:r>
+      <w:proofErr w:type="spellStart"/>
+      <w:r>
+        <w:rPr>
+          <w:rFonts w:ascii="Times New Roman" w:hAnsi="Times New Roman" w:cs="Times New Roman"/>
+          <w:sz w:val="28"/>
+          <w:szCs w:val="28"/>
+        </w:rPr>
+        <w:t>tư</w:t>
+      </w:r>
+      <w:proofErr w:type="spellEnd"/>
+      <w:r>
+        <w:rPr>
+          <w:rFonts w:ascii="Times New Roman" w:hAnsi="Times New Roman" w:cs="Times New Roman"/>
+          <w:sz w:val="28"/>
+          <w:szCs w:val="28"/>
+        </w:rPr>
+        <w:t>”)</w:t>
+      </w:r>
+    </w:p>
+    <w:p>
+      <w:pPr>
+        <w:pStyle w:val="ListParagraph"/>
+        <w:ind w:left="1440"/>
+        <w:rPr>
+          <w:rFonts w:ascii="Times New Roman" w:hAnsi="Times New Roman" w:cs="Times New Roman"/>
+          <w:sz w:val="28"/>
+          <w:szCs w:val="28"/>
+        </w:rPr>
+      </w:pPr>
+      <w:r>
+        <w:rPr>
+          <w:rFonts w:ascii="Times New Roman" w:hAnsi="Times New Roman" w:cs="Times New Roman"/>
+          <w:sz w:val="28"/>
+          <w:szCs w:val="28"/>
+        </w:rPr>
+        <w:t xml:space="preserve">else </w:t>
+      </w:r>
+      <w:r>
+        <w:rPr>
+          <w:rFonts w:ascii="Times New Roman" w:hAnsi="Times New Roman" w:cs="Times New Roman"/>
+          <w:sz w:val="28"/>
+          <w:szCs w:val="28"/>
+        </w:rPr>
+        <w:t xml:space="preserve">if (a == </w:t>
+      </w:r>
+      <w:r>
+        <w:rPr>
+          <w:rFonts w:ascii="Times New Roman" w:hAnsi="Times New Roman" w:cs="Times New Roman"/>
+          <w:sz w:val="28"/>
+          <w:szCs w:val="28"/>
+        </w:rPr>
+        <w:t>5</w:t>
+      </w:r>
+      <w:r>
+        <w:rPr>
+          <w:rFonts w:ascii="Times New Roman" w:hAnsi="Times New Roman" w:cs="Times New Roman"/>
+          <w:sz w:val="28"/>
+          <w:szCs w:val="28"/>
+        </w:rPr>
+        <w:t>) console.log (“</w:t>
+      </w:r>
+      <w:proofErr w:type="spellStart"/>
+      <w:r>
+        <w:rPr>
+          <w:rFonts w:ascii="Times New Roman" w:hAnsi="Times New Roman" w:cs="Times New Roman"/>
+          <w:sz w:val="28"/>
+          <w:szCs w:val="28"/>
+        </w:rPr>
+        <w:t>thứ</w:t>
+      </w:r>
+      <w:proofErr w:type="spellEnd"/>
+      <w:r>
+        <w:rPr>
+          <w:rFonts w:ascii="Times New Roman" w:hAnsi="Times New Roman" w:cs="Times New Roman"/>
+          <w:sz w:val="28"/>
+          <w:szCs w:val="28"/>
+        </w:rPr>
+        <w:t xml:space="preserve"> </w:t>
+      </w:r>
+      <w:proofErr w:type="spellStart"/>
+      <w:r>
+        <w:rPr>
+          <w:rFonts w:ascii="Times New Roman" w:hAnsi="Times New Roman" w:cs="Times New Roman"/>
+          <w:sz w:val="28"/>
+          <w:szCs w:val="28"/>
+        </w:rPr>
+        <w:t>năm</w:t>
+      </w:r>
+      <w:proofErr w:type="spellEnd"/>
+      <w:r>
+        <w:rPr>
+          <w:rFonts w:ascii="Times New Roman" w:hAnsi="Times New Roman" w:cs="Times New Roman"/>
+          <w:sz w:val="28"/>
+          <w:szCs w:val="28"/>
+        </w:rPr>
+        <w:t>”)</w:t>
+      </w:r>
+    </w:p>
+    <w:p>
+      <w:pPr>
+        <w:pStyle w:val="ListParagraph"/>
+        <w:ind w:left="1440"/>
+        <w:rPr>
+          <w:rFonts w:ascii="Times New Roman" w:hAnsi="Times New Roman" w:cs="Times New Roman"/>
+          <w:sz w:val="28"/>
+          <w:szCs w:val="28"/>
+        </w:rPr>
+      </w:pPr>
+      <w:r>
+        <w:rPr>
+          <w:rFonts w:ascii="Times New Roman" w:hAnsi="Times New Roman" w:cs="Times New Roman"/>
+          <w:sz w:val="28"/>
+          <w:szCs w:val="28"/>
+        </w:rPr>
+        <w:t xml:space="preserve">else </w:t>
+      </w:r>
+      <w:r>
+        <w:rPr>
+          <w:rFonts w:ascii="Times New Roman" w:hAnsi="Times New Roman" w:cs="Times New Roman"/>
+          <w:sz w:val="28"/>
+          <w:szCs w:val="28"/>
+        </w:rPr>
+        <w:t xml:space="preserve">if (a == </w:t>
+      </w:r>
+      <w:r>
+        <w:rPr>
+          <w:rFonts w:ascii="Times New Roman" w:hAnsi="Times New Roman" w:cs="Times New Roman"/>
+          <w:sz w:val="28"/>
+          <w:szCs w:val="28"/>
+        </w:rPr>
+        <w:t>6</w:t>
+      </w:r>
+      <w:r>
+        <w:rPr>
+          <w:rFonts w:ascii="Times New Roman" w:hAnsi="Times New Roman" w:cs="Times New Roman"/>
+          <w:sz w:val="28"/>
+          <w:szCs w:val="28"/>
+        </w:rPr>
+        <w:t>) console.log (“</w:t>
+      </w:r>
+      <w:proofErr w:type="spellStart"/>
+      <w:r>
+        <w:rPr>
+          <w:rFonts w:ascii="Times New Roman" w:hAnsi="Times New Roman" w:cs="Times New Roman"/>
+          <w:sz w:val="28"/>
+          <w:szCs w:val="28"/>
+        </w:rPr>
+        <w:t>thứ</w:t>
+      </w:r>
+      <w:proofErr w:type="spellEnd"/>
+      <w:r>
+        <w:rPr>
+          <w:rFonts w:ascii="Times New Roman" w:hAnsi="Times New Roman" w:cs="Times New Roman"/>
+          <w:sz w:val="28"/>
+          <w:szCs w:val="28"/>
+        </w:rPr>
+        <w:t xml:space="preserve"> </w:t>
+      </w:r>
+      <w:proofErr w:type="spellStart"/>
+      <w:r>
+        <w:rPr>
+          <w:rFonts w:ascii="Times New Roman" w:hAnsi="Times New Roman" w:cs="Times New Roman"/>
+          <w:sz w:val="28"/>
+          <w:szCs w:val="28"/>
+        </w:rPr>
+        <w:t>sáu</w:t>
+      </w:r>
+      <w:proofErr w:type="spellEnd"/>
+      <w:r>
+        <w:rPr>
+          <w:rFonts w:ascii="Times New Roman" w:hAnsi="Times New Roman" w:cs="Times New Roman"/>
+          <w:sz w:val="28"/>
+          <w:szCs w:val="28"/>
+        </w:rPr>
+        <w:t>”)</w:t>
+      </w:r>
+    </w:p>
+    <w:p>
+      <w:pPr>
+        <w:pStyle w:val="ListParagraph"/>
+        <w:ind w:left="1440"/>
+        <w:rPr>
+          <w:rFonts w:ascii="Times New Roman" w:hAnsi="Times New Roman" w:cs="Times New Roman"/>
+          <w:sz w:val="28"/>
+          <w:szCs w:val="28"/>
+        </w:rPr>
+      </w:pPr>
+      <w:r>
+        <w:rPr>
+          <w:rFonts w:ascii="Times New Roman" w:hAnsi="Times New Roman" w:cs="Times New Roman"/>
+          <w:sz w:val="28"/>
+          <w:szCs w:val="28"/>
+        </w:rPr>
+        <w:t xml:space="preserve">else </w:t>
+      </w:r>
+      <w:r>
+        <w:rPr>
+          <w:rFonts w:ascii="Times New Roman" w:hAnsi="Times New Roman" w:cs="Times New Roman"/>
+          <w:sz w:val="28"/>
+          <w:szCs w:val="28"/>
+        </w:rPr>
+        <w:t xml:space="preserve">if (a == </w:t>
+      </w:r>
+      <w:r>
+        <w:rPr>
+          <w:rFonts w:ascii="Times New Roman" w:hAnsi="Times New Roman" w:cs="Times New Roman"/>
+          <w:sz w:val="28"/>
+          <w:szCs w:val="28"/>
+        </w:rPr>
+        <w:t>7</w:t>
+      </w:r>
+      <w:r>
+        <w:rPr>
+          <w:rFonts w:ascii="Times New Roman" w:hAnsi="Times New Roman" w:cs="Times New Roman"/>
+          <w:sz w:val="28"/>
+          <w:szCs w:val="28"/>
+        </w:rPr>
+        <w:t>) console.log (“</w:t>
+      </w:r>
+      <w:proofErr w:type="spellStart"/>
+      <w:r>
+        <w:rPr>
+          <w:rFonts w:ascii="Times New Roman" w:hAnsi="Times New Roman" w:cs="Times New Roman"/>
+          <w:sz w:val="28"/>
+          <w:szCs w:val="28"/>
+        </w:rPr>
+        <w:t>thứ</w:t>
+      </w:r>
+      <w:proofErr w:type="spellEnd"/>
+      <w:r>
+        <w:rPr>
+          <w:rFonts w:ascii="Times New Roman" w:hAnsi="Times New Roman" w:cs="Times New Roman"/>
+          <w:sz w:val="28"/>
+          <w:szCs w:val="28"/>
+        </w:rPr>
+        <w:t xml:space="preserve"> </w:t>
+      </w:r>
+      <w:proofErr w:type="spellStart"/>
+      <w:r>
+        <w:rPr>
+          <w:rFonts w:ascii="Times New Roman" w:hAnsi="Times New Roman" w:cs="Times New Roman"/>
+          <w:sz w:val="28"/>
+          <w:szCs w:val="28"/>
+        </w:rPr>
+        <w:t>bảy</w:t>
+      </w:r>
+      <w:proofErr w:type="spellEnd"/>
+      <w:r>
+        <w:rPr>
+          <w:rFonts w:ascii="Times New Roman" w:hAnsi="Times New Roman" w:cs="Times New Roman"/>
+          <w:sz w:val="28"/>
+          <w:szCs w:val="28"/>
+        </w:rPr>
+        <w:t>”)</w:t>
+      </w:r>
+    </w:p>
+    <w:p>
+      <w:pPr>
+        <w:pStyle w:val="ListParagraph"/>
+        <w:ind w:left="1440"/>
+        <w:rPr>
+          <w:rFonts w:ascii="Times New Roman" w:hAnsi="Times New Roman" w:cs="Times New Roman"/>
+          <w:sz w:val="28"/>
+          <w:szCs w:val="28"/>
+        </w:rPr>
+      </w:pPr>
+      <w:r>
+        <w:rPr>
+          <w:rFonts w:ascii="Times New Roman" w:hAnsi="Times New Roman" w:cs="Times New Roman"/>
+          <w:sz w:val="28"/>
+          <w:szCs w:val="28"/>
+        </w:rPr>
+        <w:t>else console (“</w:t>
+      </w:r>
+      <w:proofErr w:type="spellStart"/>
+      <w:r>
+        <w:rPr>
+          <w:rFonts w:ascii="Times New Roman" w:hAnsi="Times New Roman" w:cs="Times New Roman"/>
+          <w:sz w:val="28"/>
+          <w:szCs w:val="28"/>
+        </w:rPr>
+        <w:t>khác</w:t>
+      </w:r>
+      <w:proofErr w:type="spellEnd"/>
+      <w:r>
+        <w:rPr>
+          <w:rFonts w:ascii="Times New Roman" w:hAnsi="Times New Roman" w:cs="Times New Roman"/>
+          <w:sz w:val="28"/>
+          <w:szCs w:val="28"/>
+        </w:rPr>
+        <w:t>”)</w:t>
+      </w:r>
+    </w:p>
+    <w:p>
+      <w:pPr>
+        <w:pStyle w:val="ListParagraph"/>
+        <w:ind w:left="1080"/>
+        <w:rPr>
+          <w:rFonts w:ascii="Times New Roman" w:hAnsi="Times New Roman" w:cs="Times New Roman"/>
+          <w:sz w:val="28"/>
+          <w:szCs w:val="28"/>
+        </w:rPr>
+      </w:pPr>
+      <w:proofErr w:type="spellStart"/>
+      <w:r>
+        <w:rPr>
+          <w:rFonts w:ascii="Times New Roman" w:hAnsi="Times New Roman" w:cs="Times New Roman"/>
+          <w:sz w:val="28"/>
+          <w:szCs w:val="28"/>
+        </w:rPr>
+        <w:t>Cách</w:t>
+      </w:r>
+      <w:proofErr w:type="spellEnd"/>
+      <w:r>
+        <w:rPr>
+          <w:rFonts w:ascii="Times New Roman" w:hAnsi="Times New Roman" w:cs="Times New Roman"/>
+          <w:sz w:val="28"/>
+          <w:szCs w:val="28"/>
+        </w:rPr>
+        <w:t xml:space="preserve"> </w:t>
+      </w:r>
+      <w:proofErr w:type="spellStart"/>
+      <w:r>
+        <w:rPr>
+          <w:rFonts w:ascii="Times New Roman" w:hAnsi="Times New Roman" w:cs="Times New Roman"/>
+          <w:sz w:val="28"/>
+          <w:szCs w:val="28"/>
+        </w:rPr>
+        <w:t>khác</w:t>
+      </w:r>
+      <w:proofErr w:type="spellEnd"/>
+      <w:r>
+        <w:rPr>
+          <w:rFonts w:ascii="Times New Roman" w:hAnsi="Times New Roman" w:cs="Times New Roman"/>
+          <w:sz w:val="28"/>
+          <w:szCs w:val="28"/>
+        </w:rPr>
+        <w:t>:</w:t>
+      </w:r>
+    </w:p>
+    <w:p>
+      <w:pPr>
+        <w:pStyle w:val="ListParagraph"/>
+        <w:ind w:left="1440"/>
+        <w:rPr>
+          <w:rFonts w:ascii="Times New Roman" w:hAnsi="Times New Roman" w:cs="Times New Roman"/>
+          <w:sz w:val="28"/>
+          <w:szCs w:val="28"/>
+        </w:rPr>
+      </w:pPr>
+      <w:r>
+        <w:rPr>
+          <w:rFonts w:ascii="Times New Roman" w:hAnsi="Times New Roman" w:cs="Times New Roman"/>
+          <w:sz w:val="28"/>
+          <w:szCs w:val="28"/>
+        </w:rPr>
+        <w:t xml:space="preserve">let </w:t>
+      </w:r>
+      <w:proofErr w:type="gramStart"/>
+      <w:r>
+        <w:rPr>
+          <w:rFonts w:ascii="Times New Roman" w:hAnsi="Times New Roman" w:cs="Times New Roman"/>
+          <w:sz w:val="28"/>
+          <w:szCs w:val="28"/>
+        </w:rPr>
+        <w:t>day</w:t>
+      </w:r>
+      <w:r>
+        <w:rPr>
+          <w:rFonts w:ascii="Times New Roman" w:hAnsi="Times New Roman" w:cs="Times New Roman"/>
+          <w:sz w:val="28"/>
+          <w:szCs w:val="28"/>
+        </w:rPr>
+        <w:t>;</w:t>
+      </w:r>
+      <w:proofErr w:type="gramEnd"/>
+    </w:p>
+    <w:p>
+      <w:pPr>
+        <w:pStyle w:val="ListParagraph"/>
+        <w:ind w:left="1440"/>
+        <w:rPr>
+          <w:rFonts w:ascii="Times New Roman" w:hAnsi="Times New Roman" w:cs="Times New Roman"/>
+          <w:sz w:val="28"/>
+          <w:szCs w:val="28"/>
+        </w:rPr>
+      </w:pPr>
+      <w:r>
+        <w:rPr>
+          <w:rFonts w:ascii="Times New Roman" w:hAnsi="Times New Roman" w:cs="Times New Roman"/>
+          <w:sz w:val="28"/>
+          <w:szCs w:val="28"/>
+        </w:rPr>
+        <w:t>switch () {</w:t>
+      </w:r>
+    </w:p>
+    <w:p>
+      <w:pPr>
+        <w:pStyle w:val="ListParagraph"/>
+        <w:ind w:left="1440"/>
+        <w:rPr>
+          <w:rFonts w:ascii="Times New Roman" w:hAnsi="Times New Roman" w:cs="Times New Roman"/>
+          <w:sz w:val="28"/>
+          <w:szCs w:val="28"/>
+        </w:rPr>
+      </w:pPr>
+      <w:r>
+        <w:rPr>
+          <w:rFonts w:ascii="Times New Roman" w:hAnsi="Times New Roman" w:cs="Times New Roman"/>
+          <w:sz w:val="28"/>
+          <w:szCs w:val="28"/>
+        </w:rPr>
+        <w:tab/>
+      </w:r>
+      <w:r>
+        <w:rPr>
+          <w:rFonts w:ascii="Times New Roman" w:hAnsi="Times New Roman" w:cs="Times New Roman"/>
+          <w:sz w:val="28"/>
+          <w:szCs w:val="28"/>
+        </w:rPr>
+        <w:t xml:space="preserve">  case </w:t>
+      </w:r>
+      <w:r>
+        <w:rPr>
+          <w:rFonts w:ascii="Times New Roman" w:hAnsi="Times New Roman" w:cs="Times New Roman"/>
+          <w:sz w:val="28"/>
+          <w:szCs w:val="28"/>
+        </w:rPr>
+        <w:t>1</w:t>
+      </w:r>
+      <w:r>
+        <w:rPr>
+          <w:rFonts w:ascii="Times New Roman" w:hAnsi="Times New Roman" w:cs="Times New Roman"/>
+          <w:sz w:val="28"/>
+          <w:szCs w:val="28"/>
+        </w:rPr>
+        <w:t>:</w:t>
+      </w:r>
+    </w:p>
+    <w:p>
+      <w:pPr>
+        <w:pStyle w:val="ListParagraph"/>
+        <w:ind w:left="1440"/>
+        <w:rPr>
+          <w:rFonts w:ascii="Times New Roman" w:hAnsi="Times New Roman" w:cs="Times New Roman"/>
+          <w:sz w:val="28"/>
+          <w:szCs w:val="28"/>
+        </w:rPr>
+      </w:pPr>
+      <w:r>
+        <w:rPr>
+          <w:rFonts w:ascii="Times New Roman" w:hAnsi="Times New Roman" w:cs="Times New Roman"/>
+          <w:sz w:val="28"/>
+          <w:szCs w:val="28"/>
+        </w:rPr>
+        <w:t xml:space="preserve">    day = "</w:t>
+      </w:r>
+      <w:proofErr w:type="spellStart"/>
+      <w:r>
+        <w:rPr>
+          <w:rFonts w:ascii="Times New Roman" w:hAnsi="Times New Roman" w:cs="Times New Roman"/>
+          <w:sz w:val="28"/>
+          <w:szCs w:val="28"/>
+        </w:rPr>
+        <w:t>chủ</w:t>
+      </w:r>
+      <w:proofErr w:type="spellEnd"/>
+      <w:r>
+        <w:rPr>
+          <w:rFonts w:ascii="Times New Roman" w:hAnsi="Times New Roman" w:cs="Times New Roman"/>
+          <w:sz w:val="28"/>
+          <w:szCs w:val="28"/>
+        </w:rPr>
+        <w:t xml:space="preserve"> </w:t>
+      </w:r>
+      <w:proofErr w:type="spellStart"/>
+      <w:r>
+        <w:rPr>
+          <w:rFonts w:ascii="Times New Roman" w:hAnsi="Times New Roman" w:cs="Times New Roman"/>
+          <w:sz w:val="28"/>
+          <w:szCs w:val="28"/>
+        </w:rPr>
+        <w:t>nhật</w:t>
+      </w:r>
+      <w:proofErr w:type="spellEnd"/>
+      <w:proofErr w:type="gramStart"/>
+      <w:r>
+        <w:rPr>
+          <w:rFonts w:ascii="Times New Roman" w:hAnsi="Times New Roman" w:cs="Times New Roman"/>
+          <w:sz w:val="28"/>
+          <w:szCs w:val="28"/>
+        </w:rPr>
+        <w:t>";</w:t>
+      </w:r>
+      <w:proofErr w:type="gramEnd"/>
+    </w:p>
+    <w:p>
+      <w:pPr>
+        <w:pStyle w:val="ListParagraph"/>
+        <w:ind w:left="1440"/>
+        <w:rPr>
+          <w:rFonts w:ascii="Times New Roman" w:hAnsi="Times New Roman" w:cs="Times New Roman"/>
+          <w:sz w:val="28"/>
+          <w:szCs w:val="28"/>
+        </w:rPr>
+      </w:pPr>
+      <w:r>
+        <w:rPr>
+          <w:rFonts w:ascii="Times New Roman" w:hAnsi="Times New Roman" w:cs="Times New Roman"/>
+          <w:sz w:val="28"/>
+          <w:szCs w:val="28"/>
+        </w:rPr>
+        <w:t xml:space="preserve">    </w:t>
+      </w:r>
+      <w:proofErr w:type="gramStart"/>
+      <w:r>
+        <w:rPr>
+          <w:rFonts w:ascii="Times New Roman" w:hAnsi="Times New Roman" w:cs="Times New Roman"/>
+          <w:sz w:val="28"/>
+          <w:szCs w:val="28"/>
+        </w:rPr>
+        <w:t>break;</w:t>
+      </w:r>
+      <w:proofErr w:type="gramEnd"/>
+    </w:p>
+    <w:p>
+      <w:pPr>
+        <w:pStyle w:val="ListParagraph"/>
+        <w:ind w:left="1440"/>
+        <w:rPr>
+          <w:rFonts w:ascii="Times New Roman" w:hAnsi="Times New Roman" w:cs="Times New Roman"/>
+          <w:sz w:val="28"/>
+          <w:szCs w:val="28"/>
+        </w:rPr>
+      </w:pPr>
+      <w:r>
+        <w:rPr>
+          <w:rFonts w:ascii="Times New Roman" w:hAnsi="Times New Roman" w:cs="Times New Roman"/>
+          <w:sz w:val="28"/>
+          <w:szCs w:val="28"/>
+        </w:rPr>
+        <w:t xml:space="preserve">  </w:t>
+      </w:r>
+      <w:r>
+        <w:rPr>
+          <w:rFonts w:ascii="Times New Roman" w:hAnsi="Times New Roman" w:cs="Times New Roman"/>
+          <w:sz w:val="28"/>
+          <w:szCs w:val="28"/>
+        </w:rPr>
+        <w:tab/>
+      </w:r>
+      <w:r>
+        <w:rPr>
+          <w:rFonts w:ascii="Times New Roman" w:hAnsi="Times New Roman" w:cs="Times New Roman"/>
+          <w:sz w:val="28"/>
+          <w:szCs w:val="28"/>
+        </w:rPr>
+        <w:t xml:space="preserve">case </w:t>
+      </w:r>
+      <w:r>
+        <w:rPr>
+          <w:rFonts w:ascii="Times New Roman" w:hAnsi="Times New Roman" w:cs="Times New Roman"/>
+          <w:sz w:val="28"/>
+          <w:szCs w:val="28"/>
+        </w:rPr>
+        <w:t>2</w:t>
+      </w:r>
+      <w:r>
+        <w:rPr>
+          <w:rFonts w:ascii="Times New Roman" w:hAnsi="Times New Roman" w:cs="Times New Roman"/>
+          <w:sz w:val="28"/>
+          <w:szCs w:val="28"/>
+        </w:rPr>
+        <w:t>:</w:t>
+      </w:r>
+    </w:p>
+    <w:p>
+      <w:pPr>
+        <w:pStyle w:val="ListParagraph"/>
+        <w:ind w:left="1440"/>
+        <w:rPr>
+          <w:rFonts w:ascii="Times New Roman" w:hAnsi="Times New Roman" w:cs="Times New Roman"/>
+          <w:sz w:val="28"/>
+          <w:szCs w:val="28"/>
+        </w:rPr>
+      </w:pPr>
+      <w:r>
+        <w:rPr>
+          <w:rFonts w:ascii="Times New Roman" w:hAnsi="Times New Roman" w:cs="Times New Roman"/>
+          <w:sz w:val="28"/>
+          <w:szCs w:val="28"/>
+        </w:rPr>
+        <w:t xml:space="preserve">    day = "</w:t>
+      </w:r>
+      <w:proofErr w:type="spellStart"/>
+      <w:r>
+        <w:rPr>
+          <w:rFonts w:ascii="Times New Roman" w:hAnsi="Times New Roman" w:cs="Times New Roman"/>
+          <w:sz w:val="28"/>
+          <w:szCs w:val="28"/>
+        </w:rPr>
+        <w:t>thứ</w:t>
+      </w:r>
+      <w:proofErr w:type="spellEnd"/>
+      <w:r>
+        <w:rPr>
+          <w:rFonts w:ascii="Times New Roman" w:hAnsi="Times New Roman" w:cs="Times New Roman"/>
+          <w:sz w:val="28"/>
+          <w:szCs w:val="28"/>
+        </w:rPr>
+        <w:t xml:space="preserve"> </w:t>
+      </w:r>
+      <w:proofErr w:type="spellStart"/>
+      <w:r>
+        <w:rPr>
+          <w:rFonts w:ascii="Times New Roman" w:hAnsi="Times New Roman" w:cs="Times New Roman"/>
+          <w:sz w:val="28"/>
+          <w:szCs w:val="28"/>
+        </w:rPr>
+        <w:t>hai</w:t>
+      </w:r>
+      <w:proofErr w:type="spellEnd"/>
+      <w:proofErr w:type="gramStart"/>
+      <w:r>
+        <w:rPr>
+          <w:rFonts w:ascii="Times New Roman" w:hAnsi="Times New Roman" w:cs="Times New Roman"/>
+          <w:sz w:val="28"/>
+          <w:szCs w:val="28"/>
+        </w:rPr>
+        <w:t>";</w:t>
+      </w:r>
+      <w:proofErr w:type="gramEnd"/>
+    </w:p>
+    <w:p>
+      <w:pPr>
+        <w:pStyle w:val="ListParagraph"/>
+        <w:ind w:left="1440"/>
+        <w:rPr>
+          <w:rFonts w:ascii="Times New Roman" w:hAnsi="Times New Roman" w:cs="Times New Roman"/>
+          <w:sz w:val="28"/>
+          <w:szCs w:val="28"/>
+        </w:rPr>
+      </w:pPr>
+      <w:r>
+        <w:rPr>
+          <w:rFonts w:ascii="Times New Roman" w:hAnsi="Times New Roman" w:cs="Times New Roman"/>
+          <w:sz w:val="28"/>
+          <w:szCs w:val="28"/>
+        </w:rPr>
+        <w:t xml:space="preserve">    </w:t>
+      </w:r>
+      <w:proofErr w:type="gramStart"/>
+      <w:r>
+        <w:rPr>
+          <w:rFonts w:ascii="Times New Roman" w:hAnsi="Times New Roman" w:cs="Times New Roman"/>
+          <w:sz w:val="28"/>
+          <w:szCs w:val="28"/>
+        </w:rPr>
+        <w:t>break;</w:t>
+      </w:r>
+      <w:proofErr w:type="gramEnd"/>
+    </w:p>
+    <w:p>
+      <w:pPr>
+        <w:pStyle w:val="ListParagraph"/>
+        <w:ind w:left="1440"/>
+        <w:rPr>
+          <w:rFonts w:ascii="Times New Roman" w:hAnsi="Times New Roman" w:cs="Times New Roman"/>
+          <w:sz w:val="28"/>
+          <w:szCs w:val="28"/>
+        </w:rPr>
+      </w:pPr>
+      <w:r>
+        <w:rPr>
+          <w:rFonts w:ascii="Times New Roman" w:hAnsi="Times New Roman" w:cs="Times New Roman"/>
+          <w:sz w:val="28"/>
+          <w:szCs w:val="28"/>
+        </w:rPr>
+        <w:t xml:space="preserve">  </w:t>
+      </w:r>
+      <w:r>
+        <w:rPr>
+          <w:rFonts w:ascii="Times New Roman" w:hAnsi="Times New Roman" w:cs="Times New Roman"/>
+          <w:sz w:val="28"/>
+          <w:szCs w:val="28"/>
+        </w:rPr>
+        <w:tab/>
+      </w:r>
+      <w:r>
+        <w:rPr>
+          <w:rFonts w:ascii="Times New Roman" w:hAnsi="Times New Roman" w:cs="Times New Roman"/>
+          <w:sz w:val="28"/>
+          <w:szCs w:val="28"/>
+        </w:rPr>
+        <w:t xml:space="preserve">case </w:t>
+      </w:r>
+      <w:r>
+        <w:rPr>
+          <w:rFonts w:ascii="Times New Roman" w:hAnsi="Times New Roman" w:cs="Times New Roman"/>
+          <w:sz w:val="28"/>
+          <w:szCs w:val="28"/>
+        </w:rPr>
+        <w:t>3</w:t>
+      </w:r>
+      <w:r>
+        <w:rPr>
+          <w:rFonts w:ascii="Times New Roman" w:hAnsi="Times New Roman" w:cs="Times New Roman"/>
+          <w:sz w:val="28"/>
+          <w:szCs w:val="28"/>
+        </w:rPr>
+        <w:t>:</w:t>
+      </w:r>
+    </w:p>
+    <w:p>
+      <w:pPr>
+        <w:pStyle w:val="ListParagraph"/>
+        <w:ind w:left="1440"/>
+        <w:rPr>
+          <w:rFonts w:ascii="Times New Roman" w:hAnsi="Times New Roman" w:cs="Times New Roman"/>
+          <w:sz w:val="28"/>
+          <w:szCs w:val="28"/>
+        </w:rPr>
+      </w:pPr>
+      <w:r>
+        <w:rPr>
+          <w:rFonts w:ascii="Times New Roman" w:hAnsi="Times New Roman" w:cs="Times New Roman"/>
+          <w:sz w:val="28"/>
+          <w:szCs w:val="28"/>
+        </w:rPr>
+        <w:t xml:space="preserve">    day = "</w:t>
+      </w:r>
+      <w:proofErr w:type="spellStart"/>
+      <w:r>
+        <w:rPr>
+          <w:rFonts w:ascii="Times New Roman" w:hAnsi="Times New Roman" w:cs="Times New Roman"/>
+          <w:sz w:val="28"/>
+          <w:szCs w:val="28"/>
+        </w:rPr>
+        <w:t>thứ</w:t>
+      </w:r>
+      <w:proofErr w:type="spellEnd"/>
+      <w:r>
+        <w:rPr>
+          <w:rFonts w:ascii="Times New Roman" w:hAnsi="Times New Roman" w:cs="Times New Roman"/>
+          <w:sz w:val="28"/>
+          <w:szCs w:val="28"/>
+        </w:rPr>
+        <w:t xml:space="preserve"> </w:t>
+      </w:r>
+      <w:proofErr w:type="spellStart"/>
+      <w:r>
+        <w:rPr>
+          <w:rFonts w:ascii="Times New Roman" w:hAnsi="Times New Roman" w:cs="Times New Roman"/>
+          <w:sz w:val="28"/>
+          <w:szCs w:val="28"/>
+        </w:rPr>
+        <w:t>ba</w:t>
+      </w:r>
+      <w:proofErr w:type="spellEnd"/>
+      <w:proofErr w:type="gramStart"/>
+      <w:r>
+        <w:rPr>
+          <w:rFonts w:ascii="Times New Roman" w:hAnsi="Times New Roman" w:cs="Times New Roman"/>
+          <w:sz w:val="28"/>
+          <w:szCs w:val="28"/>
+        </w:rPr>
+        <w:t>";</w:t>
+      </w:r>
+      <w:proofErr w:type="gramEnd"/>
+    </w:p>
+    <w:p>
+      <w:pPr>
+        <w:pStyle w:val="ListParagraph"/>
+        <w:ind w:left="1440"/>
+        <w:rPr>
+          <w:rFonts w:ascii="Times New Roman" w:hAnsi="Times New Roman" w:cs="Times New Roman"/>
+          <w:sz w:val="28"/>
+          <w:szCs w:val="28"/>
+        </w:rPr>
+      </w:pPr>
+      <w:r>
+        <w:rPr>
+          <w:rFonts w:ascii="Times New Roman" w:hAnsi="Times New Roman" w:cs="Times New Roman"/>
+          <w:sz w:val="28"/>
+          <w:szCs w:val="28"/>
+        </w:rPr>
+        <w:t xml:space="preserve">    </w:t>
+      </w:r>
+      <w:proofErr w:type="gramStart"/>
+      <w:r>
+        <w:rPr>
+          <w:rFonts w:ascii="Times New Roman" w:hAnsi="Times New Roman" w:cs="Times New Roman"/>
+          <w:sz w:val="28"/>
+          <w:szCs w:val="28"/>
+        </w:rPr>
+        <w:t>break;</w:t>
+      </w:r>
+      <w:proofErr w:type="gramEnd"/>
+    </w:p>
+    <w:p>
+      <w:pPr>
+        <w:pStyle w:val="ListParagraph"/>
+        <w:ind w:left="1440"/>
+        <w:rPr>
+          <w:rFonts w:ascii="Times New Roman" w:hAnsi="Times New Roman" w:cs="Times New Roman"/>
+          <w:sz w:val="28"/>
+          <w:szCs w:val="28"/>
+        </w:rPr>
+      </w:pPr>
+      <w:r>
+        <w:rPr>
+          <w:rFonts w:ascii="Times New Roman" w:hAnsi="Times New Roman" w:cs="Times New Roman"/>
+          <w:sz w:val="28"/>
+          <w:szCs w:val="28"/>
+        </w:rPr>
+        <w:t xml:space="preserve">  </w:t>
+      </w:r>
+      <w:r>
+        <w:rPr>
+          <w:rFonts w:ascii="Times New Roman" w:hAnsi="Times New Roman" w:cs="Times New Roman"/>
+          <w:sz w:val="28"/>
+          <w:szCs w:val="28"/>
+        </w:rPr>
+        <w:tab/>
+      </w:r>
+      <w:r>
+        <w:rPr>
+          <w:rFonts w:ascii="Times New Roman" w:hAnsi="Times New Roman" w:cs="Times New Roman"/>
+          <w:sz w:val="28"/>
+          <w:szCs w:val="28"/>
+        </w:rPr>
+        <w:t xml:space="preserve">case </w:t>
+      </w:r>
+      <w:r>
+        <w:rPr>
+          <w:rFonts w:ascii="Times New Roman" w:hAnsi="Times New Roman" w:cs="Times New Roman"/>
+          <w:sz w:val="28"/>
+          <w:szCs w:val="28"/>
+        </w:rPr>
+        <w:t>4</w:t>
+      </w:r>
+      <w:r>
+        <w:rPr>
+          <w:rFonts w:ascii="Times New Roman" w:hAnsi="Times New Roman" w:cs="Times New Roman"/>
+          <w:sz w:val="28"/>
+          <w:szCs w:val="28"/>
+        </w:rPr>
+        <w:t>:</w:t>
+      </w:r>
+    </w:p>
+    <w:p>
+      <w:pPr>
+        <w:pStyle w:val="ListParagraph"/>
+        <w:ind w:left="1440"/>
+        <w:rPr>
+          <w:rFonts w:ascii="Times New Roman" w:hAnsi="Times New Roman" w:cs="Times New Roman"/>
+          <w:sz w:val="28"/>
+          <w:szCs w:val="28"/>
+        </w:rPr>
+      </w:pPr>
+      <w:r>
+        <w:rPr>
+          <w:rFonts w:ascii="Times New Roman" w:hAnsi="Times New Roman" w:cs="Times New Roman"/>
+          <w:sz w:val="28"/>
+          <w:szCs w:val="28"/>
+        </w:rPr>
+        <w:t xml:space="preserve">    day = "</w:t>
+      </w:r>
+      <w:proofErr w:type="spellStart"/>
+      <w:r>
+        <w:rPr>
+          <w:rFonts w:ascii="Times New Roman" w:hAnsi="Times New Roman" w:cs="Times New Roman"/>
+          <w:sz w:val="28"/>
+          <w:szCs w:val="28"/>
+        </w:rPr>
+        <w:t>thứ</w:t>
+      </w:r>
+      <w:proofErr w:type="spellEnd"/>
+      <w:r>
+        <w:rPr>
+          <w:rFonts w:ascii="Times New Roman" w:hAnsi="Times New Roman" w:cs="Times New Roman"/>
+          <w:sz w:val="28"/>
+          <w:szCs w:val="28"/>
+        </w:rPr>
+        <w:t xml:space="preserve"> </w:t>
+      </w:r>
+      <w:proofErr w:type="spellStart"/>
+      <w:r>
+        <w:rPr>
+          <w:rFonts w:ascii="Times New Roman" w:hAnsi="Times New Roman" w:cs="Times New Roman"/>
+          <w:sz w:val="28"/>
+          <w:szCs w:val="28"/>
+        </w:rPr>
+        <w:t>tư</w:t>
+      </w:r>
+      <w:proofErr w:type="spellEnd"/>
+      <w:proofErr w:type="gramStart"/>
+      <w:r>
+        <w:rPr>
+          <w:rFonts w:ascii="Times New Roman" w:hAnsi="Times New Roman" w:cs="Times New Roman"/>
+          <w:sz w:val="28"/>
+          <w:szCs w:val="28"/>
+        </w:rPr>
+        <w:t>";</w:t>
+      </w:r>
+      <w:proofErr w:type="gramEnd"/>
+    </w:p>
+    <w:p>
+      <w:pPr>
+        <w:pStyle w:val="ListParagraph"/>
+        <w:ind w:left="1440"/>
+        <w:rPr>
+          <w:rFonts w:ascii="Times New Roman" w:hAnsi="Times New Roman" w:cs="Times New Roman"/>
+          <w:sz w:val="28"/>
+          <w:szCs w:val="28"/>
+        </w:rPr>
+      </w:pPr>
+      <w:r>
+        <w:rPr>
+          <w:rFonts w:ascii="Times New Roman" w:hAnsi="Times New Roman" w:cs="Times New Roman"/>
+          <w:sz w:val="28"/>
+          <w:szCs w:val="28"/>
+        </w:rPr>
+        <w:t xml:space="preserve">    </w:t>
+      </w:r>
+      <w:proofErr w:type="gramStart"/>
+      <w:r>
+        <w:rPr>
+          <w:rFonts w:ascii="Times New Roman" w:hAnsi="Times New Roman" w:cs="Times New Roman"/>
+          <w:sz w:val="28"/>
+          <w:szCs w:val="28"/>
+        </w:rPr>
+        <w:t>break;</w:t>
+      </w:r>
+      <w:proofErr w:type="gramEnd"/>
+    </w:p>
+    <w:p>
+      <w:pPr>
+        <w:pStyle w:val="ListParagraph"/>
+        <w:ind w:left="1440"/>
+        <w:rPr>
+          <w:rFonts w:ascii="Times New Roman" w:hAnsi="Times New Roman" w:cs="Times New Roman"/>
+          <w:sz w:val="28"/>
+          <w:szCs w:val="28"/>
+        </w:rPr>
+      </w:pPr>
+      <w:r>
+        <w:rPr>
+          <w:rFonts w:ascii="Times New Roman" w:hAnsi="Times New Roman" w:cs="Times New Roman"/>
+          <w:sz w:val="28"/>
+          <w:szCs w:val="28"/>
+        </w:rPr>
+        <w:t xml:space="preserve">  </w:t>
+      </w:r>
+      <w:r>
+        <w:rPr>
+          <w:rFonts w:ascii="Times New Roman" w:hAnsi="Times New Roman" w:cs="Times New Roman"/>
+          <w:sz w:val="28"/>
+          <w:szCs w:val="28"/>
+        </w:rPr>
+        <w:tab/>
+      </w:r>
+      <w:r>
+        <w:rPr>
+          <w:rFonts w:ascii="Times New Roman" w:hAnsi="Times New Roman" w:cs="Times New Roman"/>
+          <w:sz w:val="28"/>
+          <w:szCs w:val="28"/>
+        </w:rPr>
+        <w:t xml:space="preserve">case </w:t>
+      </w:r>
+      <w:r>
+        <w:rPr>
+          <w:rFonts w:ascii="Times New Roman" w:hAnsi="Times New Roman" w:cs="Times New Roman"/>
+          <w:sz w:val="28"/>
+          <w:szCs w:val="28"/>
+        </w:rPr>
+        <w:t>5</w:t>
+      </w:r>
+      <w:r>
+        <w:rPr>
+          <w:rFonts w:ascii="Times New Roman" w:hAnsi="Times New Roman" w:cs="Times New Roman"/>
+          <w:sz w:val="28"/>
+          <w:szCs w:val="28"/>
+        </w:rPr>
+        <w:t>:</w:t>
+      </w:r>
+    </w:p>
+    <w:p>
+      <w:pPr>
+        <w:pStyle w:val="ListParagraph"/>
+        <w:ind w:left="1440"/>
+        <w:rPr>
+          <w:rFonts w:ascii="Times New Roman" w:hAnsi="Times New Roman" w:cs="Times New Roman"/>
+          <w:sz w:val="28"/>
+          <w:szCs w:val="28"/>
+        </w:rPr>
+      </w:pPr>
+      <w:r>
+        <w:rPr>
+          <w:rFonts w:ascii="Times New Roman" w:hAnsi="Times New Roman" w:cs="Times New Roman"/>
+          <w:sz w:val="28"/>
+          <w:szCs w:val="28"/>
+        </w:rPr>
+        <w:t xml:space="preserve">    day = "</w:t>
+      </w:r>
+      <w:proofErr w:type="spellStart"/>
+      <w:r>
+        <w:rPr>
+          <w:rFonts w:ascii="Times New Roman" w:hAnsi="Times New Roman" w:cs="Times New Roman"/>
+          <w:sz w:val="28"/>
+          <w:szCs w:val="28"/>
+        </w:rPr>
+        <w:t>thứ</w:t>
+      </w:r>
+      <w:proofErr w:type="spellEnd"/>
+      <w:r>
+        <w:rPr>
+          <w:rFonts w:ascii="Times New Roman" w:hAnsi="Times New Roman" w:cs="Times New Roman"/>
+          <w:sz w:val="28"/>
+          <w:szCs w:val="28"/>
+        </w:rPr>
+        <w:t xml:space="preserve"> </w:t>
+      </w:r>
+      <w:proofErr w:type="spellStart"/>
+      <w:r>
+        <w:rPr>
+          <w:rFonts w:ascii="Times New Roman" w:hAnsi="Times New Roman" w:cs="Times New Roman"/>
+          <w:sz w:val="28"/>
+          <w:szCs w:val="28"/>
+        </w:rPr>
+        <w:t>năm</w:t>
+      </w:r>
+      <w:proofErr w:type="spellEnd"/>
+      <w:proofErr w:type="gramStart"/>
+      <w:r>
+        <w:rPr>
+          <w:rFonts w:ascii="Times New Roman" w:hAnsi="Times New Roman" w:cs="Times New Roman"/>
+          <w:sz w:val="28"/>
+          <w:szCs w:val="28"/>
+        </w:rPr>
+        <w:t>";</w:t>
+      </w:r>
+      <w:proofErr w:type="gramEnd"/>
+    </w:p>
+    <w:p>
+      <w:pPr>
+        <w:pStyle w:val="ListParagraph"/>
+        <w:ind w:left="1440"/>
+        <w:rPr>
+          <w:rFonts w:ascii="Times New Roman" w:hAnsi="Times New Roman" w:cs="Times New Roman"/>
+          <w:sz w:val="28"/>
+          <w:szCs w:val="28"/>
+        </w:rPr>
+      </w:pPr>
+      <w:r>
+        <w:rPr>
+          <w:rFonts w:ascii="Times New Roman" w:hAnsi="Times New Roman" w:cs="Times New Roman"/>
+          <w:sz w:val="28"/>
+          <w:szCs w:val="28"/>
+        </w:rPr>
+        <w:t xml:space="preserve">    </w:t>
+      </w:r>
+      <w:proofErr w:type="gramStart"/>
+      <w:r>
+        <w:rPr>
+          <w:rFonts w:ascii="Times New Roman" w:hAnsi="Times New Roman" w:cs="Times New Roman"/>
+          <w:sz w:val="28"/>
+          <w:szCs w:val="28"/>
+        </w:rPr>
+        <w:t>break;</w:t>
+      </w:r>
+      <w:proofErr w:type="gramEnd"/>
+    </w:p>
+    <w:p>
+      <w:pPr>
+        <w:pStyle w:val="ListParagraph"/>
+        <w:ind w:left="1440"/>
+        <w:rPr>
+          <w:rFonts w:ascii="Times New Roman" w:hAnsi="Times New Roman" w:cs="Times New Roman"/>
+          <w:sz w:val="28"/>
+          <w:szCs w:val="28"/>
+        </w:rPr>
+      </w:pPr>
+      <w:r>
+        <w:rPr>
+          <w:rFonts w:ascii="Times New Roman" w:hAnsi="Times New Roman" w:cs="Times New Roman"/>
+          <w:sz w:val="28"/>
+          <w:szCs w:val="28"/>
+        </w:rPr>
+        <w:t xml:space="preserve">  </w:t>
+      </w:r>
+      <w:r>
+        <w:rPr>
+          <w:rFonts w:ascii="Times New Roman" w:hAnsi="Times New Roman" w:cs="Times New Roman"/>
+          <w:sz w:val="28"/>
+          <w:szCs w:val="28"/>
+        </w:rPr>
+        <w:tab/>
+      </w:r>
+      <w:r>
+        <w:rPr>
+          <w:rFonts w:ascii="Times New Roman" w:hAnsi="Times New Roman" w:cs="Times New Roman"/>
+          <w:sz w:val="28"/>
+          <w:szCs w:val="28"/>
+        </w:rPr>
+        <w:t xml:space="preserve">case </w:t>
+      </w:r>
+      <w:r>
+        <w:rPr>
+          <w:rFonts w:ascii="Times New Roman" w:hAnsi="Times New Roman" w:cs="Times New Roman"/>
+          <w:sz w:val="28"/>
+          <w:szCs w:val="28"/>
+        </w:rPr>
+        <w:t>6</w:t>
+      </w:r>
+      <w:r>
+        <w:rPr>
+          <w:rFonts w:ascii="Times New Roman" w:hAnsi="Times New Roman" w:cs="Times New Roman"/>
+          <w:sz w:val="28"/>
+          <w:szCs w:val="28"/>
+        </w:rPr>
+        <w:t>:</w:t>
+      </w:r>
+    </w:p>
+    <w:p>
+      <w:pPr>
+        <w:pStyle w:val="ListParagraph"/>
+        <w:ind w:left="1440"/>
+        <w:rPr>
+          <w:rFonts w:ascii="Times New Roman" w:hAnsi="Times New Roman" w:cs="Times New Roman"/>
+          <w:sz w:val="28"/>
+          <w:szCs w:val="28"/>
+        </w:rPr>
+      </w:pPr>
+      <w:r>
+        <w:rPr>
+          <w:rFonts w:ascii="Times New Roman" w:hAnsi="Times New Roman" w:cs="Times New Roman"/>
+          <w:sz w:val="28"/>
+          <w:szCs w:val="28"/>
+        </w:rPr>
+        <w:t xml:space="preserve">    </w:t>
+      </w:r>
+      <w:r>
+        <w:rPr>
+          <w:rFonts w:ascii="Times New Roman" w:hAnsi="Times New Roman" w:cs="Times New Roman"/>
+          <w:sz w:val="28"/>
+          <w:szCs w:val="28"/>
+        </w:rPr>
+        <w:t>day</w:t>
+      </w:r>
+      <w:r>
+        <w:rPr>
+          <w:rFonts w:ascii="Times New Roman" w:hAnsi="Times New Roman" w:cs="Times New Roman"/>
+          <w:sz w:val="28"/>
+          <w:szCs w:val="28"/>
+        </w:rPr>
+        <w:t xml:space="preserve"> = "</w:t>
+      </w:r>
+      <w:proofErr w:type="spellStart"/>
+      <w:r>
+        <w:rPr>
+          <w:rFonts w:ascii="Times New Roman" w:hAnsi="Times New Roman" w:cs="Times New Roman"/>
+          <w:sz w:val="28"/>
+          <w:szCs w:val="28"/>
+        </w:rPr>
+        <w:t>thứ</w:t>
+      </w:r>
+      <w:proofErr w:type="spellEnd"/>
+      <w:r>
+        <w:rPr>
+          <w:rFonts w:ascii="Times New Roman" w:hAnsi="Times New Roman" w:cs="Times New Roman"/>
+          <w:sz w:val="28"/>
+          <w:szCs w:val="28"/>
+        </w:rPr>
+        <w:t xml:space="preserve"> </w:t>
+      </w:r>
+      <w:proofErr w:type="spellStart"/>
+      <w:r>
+        <w:rPr>
+          <w:rFonts w:ascii="Times New Roman" w:hAnsi="Times New Roman" w:cs="Times New Roman"/>
+          <w:sz w:val="28"/>
+          <w:szCs w:val="28"/>
+        </w:rPr>
+        <w:t>sáu</w:t>
+      </w:r>
+      <w:proofErr w:type="spellEnd"/>
+      <w:proofErr w:type="gramStart"/>
+      <w:r>
+        <w:rPr>
+          <w:rFonts w:ascii="Times New Roman" w:hAnsi="Times New Roman" w:cs="Times New Roman"/>
+          <w:sz w:val="28"/>
+          <w:szCs w:val="28"/>
+        </w:rPr>
+        <w:t>";</w:t>
+      </w:r>
+      <w:proofErr w:type="gramEnd"/>
+    </w:p>
+    <w:p>
+      <w:pPr>
+        <w:pStyle w:val="ListParagraph"/>
+        <w:ind w:left="1440"/>
+        <w:rPr>
+          <w:rFonts w:ascii="Times New Roman" w:hAnsi="Times New Roman" w:cs="Times New Roman"/>
+          <w:sz w:val="28"/>
+          <w:szCs w:val="28"/>
+        </w:rPr>
+      </w:pPr>
+      <w:r>
+        <w:rPr>
+          <w:rFonts w:ascii="Times New Roman" w:hAnsi="Times New Roman" w:cs="Times New Roman"/>
+          <w:sz w:val="28"/>
+          <w:szCs w:val="28"/>
+        </w:rPr>
+        <w:t xml:space="preserve">    </w:t>
+      </w:r>
+      <w:proofErr w:type="gramStart"/>
+      <w:r>
+        <w:rPr>
+          <w:rFonts w:ascii="Times New Roman" w:hAnsi="Times New Roman" w:cs="Times New Roman"/>
+          <w:sz w:val="28"/>
+          <w:szCs w:val="28"/>
+        </w:rPr>
+        <w:t>break;</w:t>
+      </w:r>
+      <w:proofErr w:type="gramEnd"/>
+    </w:p>
+    <w:p>
+      <w:pPr>
+        <w:pStyle w:val="ListParagraph"/>
+        <w:ind w:left="1440"/>
+        <w:rPr>
+          <w:rFonts w:ascii="Times New Roman" w:hAnsi="Times New Roman" w:cs="Times New Roman"/>
+          <w:sz w:val="28"/>
+          <w:szCs w:val="28"/>
+        </w:rPr>
+      </w:pPr>
+      <w:r>
+        <w:rPr>
+          <w:rFonts w:ascii="Times New Roman" w:hAnsi="Times New Roman" w:cs="Times New Roman"/>
+          <w:sz w:val="28"/>
+          <w:szCs w:val="28"/>
+        </w:rPr>
+        <w:t xml:space="preserve">  </w:t>
+      </w:r>
+      <w:r>
+        <w:rPr>
+          <w:rFonts w:ascii="Times New Roman" w:hAnsi="Times New Roman" w:cs="Times New Roman"/>
+          <w:sz w:val="28"/>
+          <w:szCs w:val="28"/>
+        </w:rPr>
+        <w:tab/>
+      </w:r>
+      <w:proofErr w:type="gramStart"/>
+      <w:r>
+        <w:rPr>
+          <w:rFonts w:ascii="Times New Roman" w:hAnsi="Times New Roman" w:cs="Times New Roman"/>
+          <w:sz w:val="28"/>
+          <w:szCs w:val="28"/>
+        </w:rPr>
+        <w:t xml:space="preserve">case  </w:t>
+      </w:r>
+      <w:r>
+        <w:rPr>
+          <w:rFonts w:ascii="Times New Roman" w:hAnsi="Times New Roman" w:cs="Times New Roman"/>
+          <w:sz w:val="28"/>
+          <w:szCs w:val="28"/>
+        </w:rPr>
+        <w:t>7</w:t>
+      </w:r>
+      <w:proofErr w:type="gramEnd"/>
+      <w:r>
+        <w:rPr>
+          <w:rFonts w:ascii="Times New Roman" w:hAnsi="Times New Roman" w:cs="Times New Roman"/>
+          <w:sz w:val="28"/>
+          <w:szCs w:val="28"/>
+        </w:rPr>
+        <w:t>:</w:t>
+      </w:r>
+    </w:p>
+    <w:p>
+      <w:pPr>
+        <w:pStyle w:val="ListParagraph"/>
+        <w:ind w:left="1440"/>
+        <w:rPr>
+          <w:rFonts w:ascii="Times New Roman" w:hAnsi="Times New Roman" w:cs="Times New Roman"/>
+          <w:sz w:val="28"/>
+          <w:szCs w:val="28"/>
+        </w:rPr>
+      </w:pPr>
+      <w:r>
+        <w:rPr>
+          <w:rFonts w:ascii="Times New Roman" w:hAnsi="Times New Roman" w:cs="Times New Roman"/>
+          <w:sz w:val="28"/>
+          <w:szCs w:val="28"/>
+        </w:rPr>
+        <w:t xml:space="preserve">    </w:t>
+      </w:r>
+      <w:r>
+        <w:rPr>
+          <w:rFonts w:ascii="Times New Roman" w:hAnsi="Times New Roman" w:cs="Times New Roman"/>
+          <w:sz w:val="28"/>
+          <w:szCs w:val="28"/>
+        </w:rPr>
+        <w:t>day</w:t>
+      </w:r>
+      <w:r>
+        <w:rPr>
+          <w:rFonts w:ascii="Times New Roman" w:hAnsi="Times New Roman" w:cs="Times New Roman"/>
+          <w:sz w:val="28"/>
+          <w:szCs w:val="28"/>
+        </w:rPr>
+        <w:t xml:space="preserve"> = "</w:t>
+      </w:r>
+      <w:proofErr w:type="spellStart"/>
+      <w:r>
+        <w:rPr>
+          <w:rFonts w:ascii="Times New Roman" w:hAnsi="Times New Roman" w:cs="Times New Roman"/>
+          <w:sz w:val="28"/>
+          <w:szCs w:val="28"/>
+        </w:rPr>
+        <w:t>thứ</w:t>
+      </w:r>
+      <w:proofErr w:type="spellEnd"/>
+      <w:r>
+        <w:rPr>
+          <w:rFonts w:ascii="Times New Roman" w:hAnsi="Times New Roman" w:cs="Times New Roman"/>
+          <w:sz w:val="28"/>
+          <w:szCs w:val="28"/>
+        </w:rPr>
+        <w:t xml:space="preserve"> </w:t>
+      </w:r>
+      <w:proofErr w:type="spellStart"/>
+      <w:r>
+        <w:rPr>
+          <w:rFonts w:ascii="Times New Roman" w:hAnsi="Times New Roman" w:cs="Times New Roman"/>
+          <w:sz w:val="28"/>
+          <w:szCs w:val="28"/>
+        </w:rPr>
+        <w:t>bảy</w:t>
+      </w:r>
+      <w:proofErr w:type="spellEnd"/>
+      <w:proofErr w:type="gramStart"/>
+      <w:r>
+        <w:rPr>
+          <w:rFonts w:ascii="Times New Roman" w:hAnsi="Times New Roman" w:cs="Times New Roman"/>
+          <w:sz w:val="28"/>
+          <w:szCs w:val="28"/>
+        </w:rPr>
+        <w:t>";</w:t>
+      </w:r>
+      <w:proofErr w:type="gramEnd"/>
+    </w:p>
+    <w:p>
+      <w:pPr>
+        <w:pStyle w:val="ListParagraph"/>
+        <w:ind w:left="1440"/>
+        <w:rPr>
+          <w:rFonts w:ascii="Times New Roman" w:hAnsi="Times New Roman" w:cs="Times New Roman"/>
+          <w:sz w:val="28"/>
+          <w:szCs w:val="28"/>
+        </w:rPr>
+      </w:pPr>
+      <w:r>
+        <w:rPr>
+          <w:rFonts w:ascii="Times New Roman" w:hAnsi="Times New Roman" w:cs="Times New Roman"/>
+          <w:sz w:val="28"/>
+          <w:szCs w:val="28"/>
+        </w:rPr>
+        <w:t xml:space="preserve">    </w:t>
+      </w:r>
+      <w:proofErr w:type="gramStart"/>
+      <w:r>
+        <w:rPr>
+          <w:rFonts w:ascii="Times New Roman" w:hAnsi="Times New Roman" w:cs="Times New Roman"/>
+          <w:sz w:val="28"/>
+          <w:szCs w:val="28"/>
+        </w:rPr>
+        <w:t>break;</w:t>
+      </w:r>
+      <w:proofErr w:type="gramEnd"/>
+    </w:p>
+    <w:p>
+      <w:pPr>
+        <w:pStyle w:val="ListParagraph"/>
+        <w:ind w:left="1440"/>
+        <w:rPr>
+          <w:rFonts w:ascii="Times New Roman" w:hAnsi="Times New Roman" w:cs="Times New Roman"/>
+          <w:sz w:val="28"/>
+          <w:szCs w:val="28"/>
+        </w:rPr>
+      </w:pPr>
+      <w:r>
+        <w:rPr>
+          <w:rFonts w:ascii="Times New Roman" w:hAnsi="Times New Roman" w:cs="Times New Roman"/>
+          <w:sz w:val="28"/>
+          <w:szCs w:val="28"/>
+        </w:rPr>
+        <w:t xml:space="preserve">          case 8:</w:t>
+      </w:r>
+    </w:p>
+    <w:p>
+      <w:pPr>
+        <w:pStyle w:val="ListParagraph"/>
+        <w:ind w:left="1440"/>
+        <w:rPr>
+          <w:rFonts w:ascii="Times New Roman" w:hAnsi="Times New Roman" w:cs="Times New Roman"/>
+          <w:sz w:val="28"/>
+          <w:szCs w:val="28"/>
+        </w:rPr>
+      </w:pPr>
+      <w:r>
+        <w:rPr>
+          <w:rFonts w:ascii="Times New Roman" w:hAnsi="Times New Roman" w:cs="Times New Roman"/>
+          <w:sz w:val="28"/>
+          <w:szCs w:val="28"/>
+        </w:rPr>
+        <w:t xml:space="preserve">    day = </w:t>
+      </w:r>
+      <w:r>
+        <w:rPr>
+          <w:rFonts w:ascii="Times New Roman" w:hAnsi="Times New Roman" w:cs="Times New Roman"/>
+          <w:sz w:val="28"/>
+          <w:szCs w:val="28"/>
+        </w:rPr>
+        <w:t>"</w:t>
+      </w:r>
+      <w:proofErr w:type="spellStart"/>
+      <w:r>
+        <w:rPr>
+          <w:rFonts w:ascii="Times New Roman" w:hAnsi="Times New Roman" w:cs="Times New Roman"/>
+          <w:sz w:val="28"/>
+          <w:szCs w:val="28"/>
+        </w:rPr>
+        <w:t>khác</w:t>
+      </w:r>
+      <w:proofErr w:type="spellEnd"/>
+      <w:proofErr w:type="gramStart"/>
+      <w:r>
+        <w:rPr>
+          <w:rFonts w:ascii="Times New Roman" w:hAnsi="Times New Roman" w:cs="Times New Roman"/>
+          <w:sz w:val="28"/>
+          <w:szCs w:val="28"/>
+        </w:rPr>
+        <w:t>";</w:t>
+      </w:r>
+      <w:proofErr w:type="gramEnd"/>
+    </w:p>
+    <w:p>
+      <w:pPr>
+        <w:pStyle w:val="ListParagraph"/>
+        <w:ind w:left="1440"/>
+        <w:rPr>
+          <w:rFonts w:ascii="Times New Roman" w:hAnsi="Times New Roman" w:cs="Times New Roman"/>
+          <w:sz w:val="28"/>
+          <w:szCs w:val="28"/>
+        </w:rPr>
+      </w:pPr>
+      <w:r>
+        <w:rPr>
+          <w:rFonts w:ascii="Times New Roman" w:hAnsi="Times New Roman" w:cs="Times New Roman"/>
+          <w:sz w:val="28"/>
+          <w:szCs w:val="28"/>
+        </w:rPr>
+        <w:tab/>
+        <w:t xml:space="preserve"> </w:t>
+      </w:r>
+    </w:p>
+    <w:p>
+      <w:pPr>
+        <w:pStyle w:val="ListParagraph"/>
+        <w:ind w:left="1440"/>
+        <w:rPr>
+          <w:rFonts w:ascii="Times New Roman" w:hAnsi="Times New Roman" w:cs="Times New Roman"/>
+          <w:sz w:val="28"/>
+          <w:szCs w:val="28"/>
+        </w:rPr>
+      </w:pPr>
+      <w:r>
+        <w:rPr>
+          <w:rFonts w:ascii="Times New Roman" w:hAnsi="Times New Roman" w:cs="Times New Roman"/>
+          <w:sz w:val="28"/>
+          <w:szCs w:val="28"/>
+        </w:rPr>
+        <w:t>}</w:t>
+      </w:r>
+    </w:p>
+    <w:p>
+      <w:pPr>
+        <w:pStyle w:val="ListParagraph"/>
+        <w:ind w:left="1440"/>
+        <w:rPr>
+          <w:rFonts w:ascii="Times New Roman" w:hAnsi="Times New Roman" w:cs="Times New Roman"/>
+          <w:sz w:val="28"/>
+          <w:szCs w:val="28"/>
+        </w:rPr>
+      </w:pPr>
+    </w:p>
+    <w:p>
+      <w:pPr>
+        <w:pStyle w:val="ListParagraph"/>
+        <w:ind w:left="1080"/>
+        <w:rPr>
+          <w:rFonts w:ascii="Times New Roman" w:hAnsi="Times New Roman" w:cs="Times New Roman"/>
+          <w:sz w:val="28"/>
+          <w:szCs w:val="28"/>
+        </w:rPr>
+      </w:pPr>
+    </w:p>
+    <w:p>
+      <w:pPr>
+        <w:pStyle w:val="ListParagraph"/>
+        <w:ind w:left="1080"/>
+        <w:rPr>
+          <w:rFonts w:ascii="Times New Roman" w:hAnsi="Times New Roman" w:cs="Times New Roman"/>
+          <w:sz w:val="28"/>
+          <w:szCs w:val="28"/>
+        </w:rPr>
+      </w:pPr>
+    </w:p>
+    <w:p>
+      <w:pPr>
+        <w:pStyle w:val="ListParagraph"/>
+        <w:ind w:left="1080"/>
+        <w:rPr>
+          <w:rFonts w:ascii="Times New Roman" w:hAnsi="Times New Roman" w:cs="Times New Roman"/>
+          <w:sz w:val="28"/>
+          <w:szCs w:val="28"/>
+        </w:rPr>
+      </w:pPr>
+    </w:p>
+    <w:p>
+      <w:pPr>
+        <w:pStyle w:val="ListParagraph"/>
+        <w:ind w:left="1080"/>
+        <w:rPr>
+          <w:rFonts w:ascii="Times New Roman" w:hAnsi="Times New Roman" w:cs="Times New Roman"/>
+          <w:sz w:val="28"/>
+          <w:szCs w:val="28"/>
+        </w:rPr>
+      </w:pPr>
+    </w:p>
+    <w:p>
+      <w:pPr>
+        <w:pStyle w:val="ListParagraph"/>
+        <w:ind w:left="1080"/>
+        <w:rPr>
+          <w:rFonts w:ascii="Times New Roman" w:hAnsi="Times New Roman" w:cs="Times New Roman"/>
+          <w:sz w:val="28"/>
+          <w:szCs w:val="28"/>
+        </w:rPr>
+      </w:pPr>
+    </w:p>
+    <w:p>
+      <w:pPr>
+        <w:pStyle w:val="ListParagraph"/>
+        <w:ind w:left="1080"/>
+        <w:rPr>
+          <w:rFonts w:ascii="Times New Roman" w:hAnsi="Times New Roman" w:cs="Times New Roman"/>
+          <w:sz w:val="28"/>
+          <w:szCs w:val="28"/>
+        </w:rPr>
+      </w:pPr>
+    </w:p>
+    <w:p>
+      <w:pPr>
+        <w:pStyle w:val="ListParagraph"/>
+        <w:ind w:left="1080"/>
+        <w:rPr>
+          <w:rFonts w:ascii="Times New Roman" w:hAnsi="Times New Roman" w:cs="Times New Roman"/>
+          <w:sz w:val="28"/>
+          <w:szCs w:val="28"/>
+        </w:rPr>
+      </w:pPr>
+    </w:p>
+    <w:p>
+      <w:pPr>
+        <w:pStyle w:val="ListParagraph"/>
+        <w:ind w:left="1080"/>
+        <w:rPr>
+          <w:rFonts w:ascii="Times New Roman" w:hAnsi="Times New Roman" w:cs="Times New Roman"/>
+          <w:sz w:val="28"/>
+          <w:szCs w:val="28"/>
+        </w:rPr>
+      </w:pPr>
+    </w:p>
+    <w:p>
+      <w:pPr>
+        <w:pStyle w:val="ListParagraph"/>
+        <w:ind w:left="1080"/>
+        <w:rPr>
+          <w:rFonts w:ascii="Times New Roman" w:hAnsi="Times New Roman" w:cs="Times New Roman"/>
+          <w:sz w:val="28"/>
+          <w:szCs w:val="28"/>
+        </w:rPr>
+      </w:pPr>
+    </w:p>
+    <w:p>
+      <w:pPr>
+        <w:pStyle w:val="ListParagraph"/>
+        <w:ind w:left="1080"/>
+        <w:rPr>
+          <w:rFonts w:ascii="Times New Roman" w:hAnsi="Times New Roman" w:cs="Times New Roman"/>
+          <w:sz w:val="28"/>
+          <w:szCs w:val="28"/>
+        </w:rPr>
+      </w:pPr>
+    </w:p>
+    <w:p>
+      <w:pPr>
+        <w:pStyle w:val="ListParagraph"/>
+        <w:ind w:left="1080"/>
+        <w:rPr>
+          <w:rFonts w:ascii="Times New Roman" w:hAnsi="Times New Roman" w:cs="Times New Roman"/>
+          <w:sz w:val="28"/>
+          <w:szCs w:val="28"/>
+        </w:rPr>
+      </w:pPr>
+    </w:p>
+    <w:p>
+      <w:pPr>
+        <w:pStyle w:val="ListParagraph"/>
+        <w:ind w:left="1080"/>
+        <w:rPr>
+          <w:rFonts w:ascii="Times New Roman" w:hAnsi="Times New Roman" w:cs="Times New Roman"/>
+          <w:sz w:val="28"/>
+          <w:szCs w:val="28"/>
+        </w:rPr>
+      </w:pPr>
+    </w:p>
+    <w:p>
+      <w:pPr>
+        <w:pStyle w:val="ListParagraph"/>
+        <w:ind w:left="1080"/>
+        <w:rPr>
+          <w:rFonts w:ascii="Times New Roman" w:hAnsi="Times New Roman" w:cs="Times New Roman"/>
+          <w:sz w:val="28"/>
+          <w:szCs w:val="28"/>
+        </w:rPr>
+      </w:pPr>
+    </w:p>
+    <w:p>
+      <w:pPr>
+        <w:pStyle w:val="ListParagraph"/>
+        <w:ind w:left="1080"/>
+        <w:rPr>
+          <w:rFonts w:ascii="Times New Roman" w:hAnsi="Times New Roman" w:cs="Times New Roman"/>
+          <w:sz w:val="28"/>
+          <w:szCs w:val="28"/>
+        </w:rPr>
+      </w:pPr>
+    </w:p>
+    <w:p>
+      <w:pPr>
+        <w:pStyle w:val="ListParagraph"/>
+        <w:ind w:left="1080"/>
+        <w:rPr>
+          <w:rFonts w:ascii="Times New Roman" w:hAnsi="Times New Roman" w:cs="Times New Roman"/>
+          <w:sz w:val="28"/>
+          <w:szCs w:val="28"/>
+        </w:rPr>
+      </w:pPr>
+    </w:p>
+    <w:p>
+      <w:pPr>
+        <w:pStyle w:val="ListParagraph"/>
+        <w:ind w:left="1080"/>
+        <w:rPr>
+          <w:rFonts w:ascii="Times New Roman" w:hAnsi="Times New Roman" w:cs="Times New Roman"/>
+          <w:sz w:val="28"/>
+          <w:szCs w:val="28"/>
+        </w:rPr>
+      </w:pPr>
+    </w:p>
+    <w:p>
+      <w:pPr>
+        <w:pStyle w:val="ListParagraph"/>
+        <w:ind w:left="1080"/>
+        <w:rPr>
+          <w:rFonts w:ascii="Times New Roman" w:hAnsi="Times New Roman" w:cs="Times New Roman"/>
+          <w:sz w:val="28"/>
+          <w:szCs w:val="28"/>
+        </w:rPr>
+      </w:pPr>
+    </w:p>
+    <w:p>
+      <w:pPr>
+        <w:pStyle w:val="ListParagraph"/>
+        <w:ind w:left="1080"/>
+        <w:rPr>
+          <w:rFonts w:ascii="Times New Roman" w:hAnsi="Times New Roman" w:cs="Times New Roman"/>
+          <w:sz w:val="28"/>
+          <w:szCs w:val="28"/>
+        </w:rPr>
+      </w:pPr>
+    </w:p>
+    <w:p>
+      <w:pPr>
+        <w:pStyle w:val="ListParagraph"/>
+        <w:ind w:left="1080"/>
+        <w:rPr>
+          <w:rFonts w:ascii="Times New Roman" w:hAnsi="Times New Roman" w:cs="Times New Roman"/>
+          <w:sz w:val="28"/>
+          <w:szCs w:val="28"/>
+        </w:rPr>
+      </w:pPr>
+    </w:p>
+    <w:p>
+      <w:pPr>
+        <w:pStyle w:val="ListParagraph"/>
+        <w:ind w:left="1080"/>
+        <w:rPr>
+          <w:rFonts w:ascii="Times New Roman" w:hAnsi="Times New Roman" w:cs="Times New Roman"/>
+          <w:sz w:val="28"/>
+          <w:szCs w:val="28"/>
+        </w:rPr>
+      </w:pPr>
+    </w:p>
+    <w:p>
+      <w:pPr>
+        <w:pStyle w:val="ListParagraph"/>
+        <w:ind w:left="1080"/>
+        <w:rPr>
+          <w:rFonts w:ascii="Times New Roman" w:hAnsi="Times New Roman" w:cs="Times New Roman"/>
+          <w:sz w:val="28"/>
+          <w:szCs w:val="28"/>
+        </w:rPr>
+      </w:pPr>
+    </w:p>
+    <w:p>
+      <w:pPr>
+        <w:pStyle w:val="ListParagraph"/>
+        <w:ind w:left="1080"/>
+        <w:rPr>
+          <w:rFonts w:ascii="Times New Roman" w:hAnsi="Times New Roman" w:cs="Times New Roman"/>
+          <w:sz w:val="28"/>
+          <w:szCs w:val="28"/>
+        </w:rPr>
+      </w:pPr>
+    </w:p>
+    <w:p>
+      <w:pPr>
+        <w:pStyle w:val="ListParagraph"/>
+        <w:ind w:left="1080"/>
+        <w:rPr>
+          <w:rFonts w:ascii="Times New Roman" w:hAnsi="Times New Roman" w:cs="Times New Roman"/>
+          <w:sz w:val="28"/>
+          <w:szCs w:val="28"/>
+        </w:rPr>
+      </w:pPr>
+    </w:p>
+    <w:p>
+      <w:pPr>
+        <w:pStyle w:val="ListParagraph"/>
+        <w:ind w:left="1080"/>
+        <w:rPr>
+          <w:rFonts w:ascii="Times New Roman" w:hAnsi="Times New Roman" w:cs="Times New Roman"/>
+          <w:sz w:val="28"/>
+          <w:szCs w:val="28"/>
+        </w:rPr>
+      </w:pPr>
+    </w:p>
+    <w:p>
+      <w:pPr>
+        <w:pStyle w:val="ListParagraph"/>
+        <w:ind w:left="1080"/>
+        <w:rPr>
+          <w:rFonts w:ascii="Times New Roman" w:hAnsi="Times New Roman" w:cs="Times New Roman"/>
+          <w:sz w:val="28"/>
+          <w:szCs w:val="28"/>
+        </w:rPr>
+      </w:pPr>
+    </w:p>
+    <w:p>
+      <w:pPr>
+        <w:pStyle w:val="ListParagraph"/>
+        <w:ind w:left="1080"/>
+        <w:rPr>
+          <w:rFonts w:ascii="Times New Roman" w:hAnsi="Times New Roman" w:cs="Times New Roman"/>
+          <w:sz w:val="28"/>
+          <w:szCs w:val="28"/>
+        </w:rPr>
+      </w:pPr>
+    </w:p>
+    <w:p>
+      <w:pPr>
+        <w:pStyle w:val="ListParagraph"/>
+        <w:ind w:left="1080"/>
+        <w:rPr>
+          <w:rFonts w:ascii="Times New Roman" w:hAnsi="Times New Roman" w:cs="Times New Roman"/>
+          <w:sz w:val="28"/>
+          <w:szCs w:val="28"/>
+        </w:rPr>
+      </w:pPr>
+    </w:p>
+    <w:p>
+      <w:pPr>
+        <w:pStyle w:val="ListParagraph"/>
+        <w:ind w:left="1080"/>
+        <w:rPr>
+          <w:rFonts w:ascii="Times New Roman" w:hAnsi="Times New Roman" w:cs="Times New Roman"/>
+          <w:sz w:val="28"/>
+          <w:szCs w:val="28"/>
+        </w:rPr>
+      </w:pPr>
+    </w:p>
+    <w:p>
+      <w:pPr>
+        <w:pStyle w:val="ListParagraph"/>
+        <w:ind w:left="1080"/>
+        <w:rPr>
+          <w:rFonts w:ascii="Times New Roman" w:hAnsi="Times New Roman" w:cs="Times New Roman"/>
+          <w:sz w:val="28"/>
+          <w:szCs w:val="28"/>
+        </w:rPr>
+      </w:pPr>
+    </w:p>
+    <w:p>
+      <w:pPr>
+        <w:pStyle w:val="ListParagraph"/>
+        <w:ind w:left="1080"/>
+        <w:rPr>
+          <w:rFonts w:ascii="Times New Roman" w:hAnsi="Times New Roman" w:cs="Times New Roman"/>
+          <w:sz w:val="28"/>
+          <w:szCs w:val="28"/>
+        </w:rPr>
+      </w:pPr>
+    </w:p>
+    <w:p>
+      <w:pPr>
+        <w:pStyle w:val="ListParagraph"/>
+        <w:ind w:left="1080"/>
+        <w:rPr>
+          <w:rFonts w:ascii="Times New Roman" w:hAnsi="Times New Roman" w:cs="Times New Roman"/>
+          <w:sz w:val="28"/>
+          <w:szCs w:val="28"/>
+        </w:rPr>
+      </w:pPr>
     </w:p>
     <w:sectPr>
       <w:pgSz w:w="12240" w:h="15840"/>
@@ -14973,16 +17618,16 @@
     </w:lvl>
   </w:abstractNum>
   <w:abstractNum w:abstractNumId="4" w15:restartNumberingAfterBreak="0">
-    <w:nsid w:val="74EE1CC3"/>
+    <w:nsid w:val="583C5099"/>
     <w:multiLevelType w:val="hybridMultilevel"/>
-    <w:tmpl w:val="8BAE266A"/>
-    <w:lvl w:ilvl="0" w:tplc="481A6314">
+    <w:tmpl w:val="FE0E2D08"/>
+    <w:lvl w:ilvl="0" w:tplc="0A0A765A">
       <w:start w:val="1"/>
       <w:numFmt w:val="decimal"/>
       <w:lvlText w:val="%1."/>
       <w:lvlJc w:val="left"/>
       <w:pPr>
-        <w:ind w:left="1080" w:hanging="360"/>
+        <w:ind w:left="1440" w:hanging="360"/>
       </w:pPr>
       <w:rPr>
         <w:rFonts w:hint="default"/>
@@ -14994,7 +17639,7 @@
       <w:lvlText w:val="%2."/>
       <w:lvlJc w:val="left"/>
       <w:pPr>
-        <w:ind w:left="1800" w:hanging="360"/>
+        <w:ind w:left="2160" w:hanging="360"/>
       </w:pPr>
     </w:lvl>
     <w:lvl w:ilvl="2" w:tplc="0409001B" w:tentative="1">
@@ -15003,7 +17648,7 @@
       <w:lvlText w:val="%3."/>
       <w:lvlJc w:val="right"/>
       <w:pPr>
-        <w:ind w:left="2520" w:hanging="180"/>
+        <w:ind w:left="2880" w:hanging="180"/>
       </w:pPr>
     </w:lvl>
     <w:lvl w:ilvl="3" w:tplc="0409000F" w:tentative="1">
@@ -15012,7 +17657,7 @@
       <w:lvlText w:val="%4."/>
       <w:lvlJc w:val="left"/>
       <w:pPr>
-        <w:ind w:left="3240" w:hanging="360"/>
+        <w:ind w:left="3600" w:hanging="360"/>
       </w:pPr>
     </w:lvl>
     <w:lvl w:ilvl="4" w:tplc="04090019" w:tentative="1">
@@ -15021,7 +17666,7 @@
       <w:lvlText w:val="%5."/>
       <w:lvlJc w:val="left"/>
       <w:pPr>
-        <w:ind w:left="3960" w:hanging="360"/>
+        <w:ind w:left="4320" w:hanging="360"/>
       </w:pPr>
     </w:lvl>
     <w:lvl w:ilvl="5" w:tplc="0409001B" w:tentative="1">
@@ -15030,7 +17675,7 @@
       <w:lvlText w:val="%6."/>
       <w:lvlJc w:val="right"/>
       <w:pPr>
-        <w:ind w:left="4680" w:hanging="180"/>
+        <w:ind w:left="5040" w:hanging="180"/>
       </w:pPr>
     </w:lvl>
     <w:lvl w:ilvl="6" w:tplc="0409000F" w:tentative="1">
@@ -15039,7 +17684,7 @@
       <w:lvlText w:val="%7."/>
       <w:lvlJc w:val="left"/>
       <w:pPr>
-        <w:ind w:left="5400" w:hanging="360"/>
+        <w:ind w:left="5760" w:hanging="360"/>
       </w:pPr>
     </w:lvl>
     <w:lvl w:ilvl="7" w:tplc="04090019" w:tentative="1">
@@ -15048,7 +17693,7 @@
       <w:lvlText w:val="%8."/>
       <w:lvlJc w:val="left"/>
       <w:pPr>
-        <w:ind w:left="6120" w:hanging="360"/>
+        <w:ind w:left="6480" w:hanging="360"/>
       </w:pPr>
     </w:lvl>
     <w:lvl w:ilvl="8" w:tplc="0409001B" w:tentative="1">
@@ -15057,21 +17702,21 @@
       <w:lvlText w:val="%9."/>
       <w:lvlJc w:val="right"/>
       <w:pPr>
-        <w:ind w:left="6840" w:hanging="180"/>
+        <w:ind w:left="7200" w:hanging="180"/>
       </w:pPr>
     </w:lvl>
   </w:abstractNum>
   <w:abstractNum w:abstractNumId="5" w15:restartNumberingAfterBreak="0">
-    <w:nsid w:val="788E22A5"/>
+    <w:nsid w:val="74EE1CC3"/>
     <w:multiLevelType w:val="hybridMultilevel"/>
-    <w:tmpl w:val="E45C1834"/>
-    <w:lvl w:ilvl="0" w:tplc="0409000F">
+    <w:tmpl w:val="8BAE266A"/>
+    <w:lvl w:ilvl="0" w:tplc="481A6314">
       <w:start w:val="1"/>
       <w:numFmt w:val="decimal"/>
       <w:lvlText w:val="%1."/>
       <w:lvlJc w:val="left"/>
       <w:pPr>
-        <w:ind w:left="720" w:hanging="360"/>
+        <w:ind w:left="1080" w:hanging="360"/>
       </w:pPr>
       <w:rPr>
         <w:rFonts w:hint="default"/>
@@ -15083,7 +17728,7 @@
       <w:lvlText w:val="%2."/>
       <w:lvlJc w:val="left"/>
       <w:pPr>
-        <w:ind w:left="1440" w:hanging="360"/>
+        <w:ind w:left="1800" w:hanging="360"/>
       </w:pPr>
     </w:lvl>
     <w:lvl w:ilvl="2" w:tplc="0409001B" w:tentative="1">
@@ -15092,7 +17737,7 @@
       <w:lvlText w:val="%3."/>
       <w:lvlJc w:val="right"/>
       <w:pPr>
-        <w:ind w:left="2160" w:hanging="180"/>
+        <w:ind w:left="2520" w:hanging="180"/>
       </w:pPr>
     </w:lvl>
     <w:lvl w:ilvl="3" w:tplc="0409000F" w:tentative="1">
@@ -15101,7 +17746,7 @@
       <w:lvlText w:val="%4."/>
       <w:lvlJc w:val="left"/>
       <w:pPr>
-        <w:ind w:left="2880" w:hanging="360"/>
+        <w:ind w:left="3240" w:hanging="360"/>
       </w:pPr>
     </w:lvl>
     <w:lvl w:ilvl="4" w:tplc="04090019" w:tentative="1">
@@ -15110,7 +17755,7 @@
       <w:lvlText w:val="%5."/>
       <w:lvlJc w:val="left"/>
       <w:pPr>
-        <w:ind w:left="3600" w:hanging="360"/>
+        <w:ind w:left="3960" w:hanging="360"/>
       </w:pPr>
     </w:lvl>
     <w:lvl w:ilvl="5" w:tplc="0409001B" w:tentative="1">
@@ -15119,7 +17764,7 @@
       <w:lvlText w:val="%6."/>
       <w:lvlJc w:val="right"/>
       <w:pPr>
-        <w:ind w:left="4320" w:hanging="180"/>
+        <w:ind w:left="4680" w:hanging="180"/>
       </w:pPr>
     </w:lvl>
     <w:lvl w:ilvl="6" w:tplc="0409000F" w:tentative="1">
@@ -15128,7 +17773,7 @@
       <w:lvlText w:val="%7."/>
       <w:lvlJc w:val="left"/>
       <w:pPr>
-        <w:ind w:left="5040" w:hanging="360"/>
+        <w:ind w:left="5400" w:hanging="360"/>
       </w:pPr>
     </w:lvl>
     <w:lvl w:ilvl="7" w:tplc="04090019" w:tentative="1">
@@ -15137,7 +17782,7 @@
       <w:lvlText w:val="%8."/>
       <w:lvlJc w:val="left"/>
       <w:pPr>
-        <w:ind w:left="5760" w:hanging="360"/>
+        <w:ind w:left="6120" w:hanging="360"/>
       </w:pPr>
     </w:lvl>
     <w:lvl w:ilvl="8" w:tplc="0409001B" w:tentative="1">
@@ -15146,6 +17791,95 @@
       <w:lvlText w:val="%9."/>
       <w:lvlJc w:val="right"/>
       <w:pPr>
+        <w:ind w:left="6840" w:hanging="180"/>
+      </w:pPr>
+    </w:lvl>
+  </w:abstractNum>
+  <w:abstractNum w:abstractNumId="6" w15:restartNumberingAfterBreak="0">
+    <w:nsid w:val="788E22A5"/>
+    <w:multiLevelType w:val="hybridMultilevel"/>
+    <w:tmpl w:val="E45C1834"/>
+    <w:lvl w:ilvl="0" w:tplc="0409000F">
+      <w:start w:val="1"/>
+      <w:numFmt w:val="decimal"/>
+      <w:lvlText w:val="%1."/>
+      <w:lvlJc w:val="left"/>
+      <w:pPr>
+        <w:ind w:left="720" w:hanging="360"/>
+      </w:pPr>
+      <w:rPr>
+        <w:rFonts w:hint="default"/>
+      </w:rPr>
+    </w:lvl>
+    <w:lvl w:ilvl="1" w:tplc="04090019" w:tentative="1">
+      <w:start w:val="1"/>
+      <w:numFmt w:val="lowerLetter"/>
+      <w:lvlText w:val="%2."/>
+      <w:lvlJc w:val="left"/>
+      <w:pPr>
+        <w:ind w:left="1440" w:hanging="360"/>
+      </w:pPr>
+    </w:lvl>
+    <w:lvl w:ilvl="2" w:tplc="0409001B" w:tentative="1">
+      <w:start w:val="1"/>
+      <w:numFmt w:val="lowerRoman"/>
+      <w:lvlText w:val="%3."/>
+      <w:lvlJc w:val="right"/>
+      <w:pPr>
+        <w:ind w:left="2160" w:hanging="180"/>
+      </w:pPr>
+    </w:lvl>
+    <w:lvl w:ilvl="3" w:tplc="0409000F" w:tentative="1">
+      <w:start w:val="1"/>
+      <w:numFmt w:val="decimal"/>
+      <w:lvlText w:val="%4."/>
+      <w:lvlJc w:val="left"/>
+      <w:pPr>
+        <w:ind w:left="2880" w:hanging="360"/>
+      </w:pPr>
+    </w:lvl>
+    <w:lvl w:ilvl="4" w:tplc="04090019" w:tentative="1">
+      <w:start w:val="1"/>
+      <w:numFmt w:val="lowerLetter"/>
+      <w:lvlText w:val="%5."/>
+      <w:lvlJc w:val="left"/>
+      <w:pPr>
+        <w:ind w:left="3600" w:hanging="360"/>
+      </w:pPr>
+    </w:lvl>
+    <w:lvl w:ilvl="5" w:tplc="0409001B" w:tentative="1">
+      <w:start w:val="1"/>
+      <w:numFmt w:val="lowerRoman"/>
+      <w:lvlText w:val="%6."/>
+      <w:lvlJc w:val="right"/>
+      <w:pPr>
+        <w:ind w:left="4320" w:hanging="180"/>
+      </w:pPr>
+    </w:lvl>
+    <w:lvl w:ilvl="6" w:tplc="0409000F" w:tentative="1">
+      <w:start w:val="1"/>
+      <w:numFmt w:val="decimal"/>
+      <w:lvlText w:val="%7."/>
+      <w:lvlJc w:val="left"/>
+      <w:pPr>
+        <w:ind w:left="5040" w:hanging="360"/>
+      </w:pPr>
+    </w:lvl>
+    <w:lvl w:ilvl="7" w:tplc="04090019" w:tentative="1">
+      <w:start w:val="1"/>
+      <w:numFmt w:val="lowerLetter"/>
+      <w:lvlText w:val="%8."/>
+      <w:lvlJc w:val="left"/>
+      <w:pPr>
+        <w:ind w:left="5760" w:hanging="360"/>
+      </w:pPr>
+    </w:lvl>
+    <w:lvl w:ilvl="8" w:tplc="0409001B" w:tentative="1">
+      <w:start w:val="1"/>
+      <w:numFmt w:val="lowerRoman"/>
+      <w:lvlText w:val="%9."/>
+      <w:lvlJc w:val="right"/>
+      <w:pPr>
         <w:ind w:left="6480" w:hanging="180"/>
       </w:pPr>
     </w:lvl>
@@ -15154,7 +17888,7 @@
     <w:abstractNumId w:val="3"/>
   </w:num>
   <w:num w:numId="2" w16cid:durableId="1072242489">
-    <w:abstractNumId w:val="5"/>
+    <w:abstractNumId w:val="6"/>
   </w:num>
   <w:num w:numId="3" w16cid:durableId="685206976">
     <w:abstractNumId w:val="1"/>
@@ -15166,6 +17900,9 @@
     <w:abstractNumId w:val="0"/>
   </w:num>
   <w:num w:numId="6" w16cid:durableId="958415610">
+    <w:abstractNumId w:val="5"/>
+  </w:num>
+  <w:num w:numId="7" w16cid:durableId="1296066633">
     <w:abstractNumId w:val="4"/>
   </w:num>
 </w:numbering>

</xml_diff>